<commit_message>
all minor requirements met, for release as SAOS c 2014
</commit_message>
<xml_diff>
--- a/SAOS Main App/documentation/Deployment Instructions.docx
+++ b/SAOS Main App/documentation/Deployment Instructions.docx
@@ -3,10 +3,958 @@
 <w:document xmlns:wpc="http://schemas.microsoft.com/office/word/2010/wordprocessingCanvas" xmlns:mc="http://schemas.openxmlformats.org/markup-compatibility/2006" xmlns:o="urn:schemas-microsoft-com:office:office" xmlns:r="http://schemas.openxmlformats.org/officeDocument/2006/relationships" xmlns:m="http://schemas.openxmlformats.org/officeDocument/2006/math" xmlns:v="urn:schemas-microsoft-com:vml" xmlns:wp14="http://schemas.microsoft.com/office/word/2010/wordprocessingDrawing" xmlns:wp="http://schemas.openxmlformats.org/drawingml/2006/wordprocessingDrawing" xmlns:w10="urn:schemas-microsoft-com:office:word" xmlns:w="http://schemas.openxmlformats.org/wordprocessingml/2006/main" xmlns:w14="http://schemas.microsoft.com/office/word/2010/wordml" xmlns:w15="http://schemas.microsoft.com/office/word/2012/wordml" xmlns:wpg="http://schemas.microsoft.com/office/word/2010/wordprocessingGroup" xmlns:wpi="http://schemas.microsoft.com/office/word/2010/wordprocessingInk" xmlns:wne="http://schemas.microsoft.com/office/word/2006/wordml" xmlns:wps="http://schemas.microsoft.com/office/word/2010/wordprocessingShape" mc:Ignorable="w14 w15 wp14">
   <w:body>
     <w:p>
+      <w:pPr>
+        <w:pStyle w:val="Heading2"/>
+      </w:pPr>
+      <w:proofErr w:type="spellStart"/>
+      <w:r>
+        <w:t>Web.config</w:t>
+      </w:r>
+      <w:proofErr w:type="spellEnd"/>
+      <w:r>
+        <w:t xml:space="preserve"> file</w:t>
+      </w:r>
+    </w:p>
+    <w:p>
+      <w:r>
+        <w:t xml:space="preserve">Change first line </w:t>
+      </w:r>
+      <w:r>
+        <w:rPr>
+          <w:rFonts w:ascii="Consolas" w:hAnsi="Consolas" w:cs="Consolas"/>
+          <w:sz w:val="18"/>
+          <w:szCs w:val="18"/>
+        </w:rPr>
+        <w:t>“&lt;</w:t>
+      </w:r>
+      <w:proofErr w:type="gramStart"/>
+      <w:r>
+        <w:rPr>
+          <w:rFonts w:ascii="Consolas" w:hAnsi="Consolas" w:cs="Consolas"/>
+          <w:sz w:val="18"/>
+          <w:szCs w:val="18"/>
+        </w:rPr>
+        <w:t>?xml</w:t>
+      </w:r>
+      <w:proofErr w:type="gramEnd"/>
+      <w:r>
+        <w:rPr>
+          <w:rFonts w:ascii="Consolas" w:hAnsi="Consolas" w:cs="Consolas"/>
+          <w:sz w:val="18"/>
+          <w:szCs w:val="18"/>
+        </w:rPr>
+        <w:t xml:space="preserve"> version="1.0"?&gt;”</w:t>
+      </w:r>
+      <w:r>
+        <w:t xml:space="preserve"> to </w:t>
+      </w:r>
+      <w:r>
+        <w:rPr>
+          <w:rFonts w:ascii="Consolas" w:hAnsi="Consolas" w:cs="Consolas"/>
+          <w:sz w:val="18"/>
+          <w:szCs w:val="18"/>
+        </w:rPr>
+        <w:t>“&lt;?xml version="1.0" encoding="UTF-8"?&gt;”</w:t>
+      </w:r>
+    </w:p>
+    <w:p>
+      <w:pPr>
+        <w:rPr>
+          <w:b/>
+          <w:bCs/>
+        </w:rPr>
+      </w:pPr>
+      <w:r>
+        <w:rPr>
+          <w:b/>
+          <w:bCs/>
+        </w:rPr>
+        <w:t>Turn de</w:t>
+      </w:r>
+      <w:bookmarkStart w:id="0" w:name="_GoBack"/>
+      <w:bookmarkEnd w:id="0"/>
+      <w:r>
+        <w:rPr>
+          <w:b/>
+          <w:bCs/>
+        </w:rPr>
+        <w:t>bug off</w:t>
+      </w:r>
+    </w:p>
+    <w:p>
+      <w:pPr>
+        <w:ind w:left="720"/>
+      </w:pPr>
+      <w:r>
+        <w:t xml:space="preserve">From </w:t>
+      </w:r>
+      <w:r>
+        <w:rPr>
+          <w:rFonts w:ascii="Consolas" w:hAnsi="Consolas" w:cs="Consolas"/>
+          <w:sz w:val="18"/>
+          <w:szCs w:val="18"/>
+        </w:rPr>
+        <w:t xml:space="preserve">&lt;compilation debug="true" </w:t>
+      </w:r>
+      <w:proofErr w:type="spellStart"/>
+      <w:r>
+        <w:rPr>
+          <w:rFonts w:ascii="Consolas" w:hAnsi="Consolas" w:cs="Consolas"/>
+          <w:sz w:val="18"/>
+          <w:szCs w:val="18"/>
+        </w:rPr>
+        <w:t>targetFramework</w:t>
+      </w:r>
+      <w:proofErr w:type="spellEnd"/>
+      <w:r>
+        <w:rPr>
+          <w:rFonts w:ascii="Consolas" w:hAnsi="Consolas" w:cs="Consolas"/>
+          <w:sz w:val="18"/>
+          <w:szCs w:val="18"/>
+        </w:rPr>
+        <w:t>="4.0"&gt;</w:t>
+      </w:r>
+    </w:p>
+    <w:p>
+      <w:pPr>
+        <w:ind w:left="720"/>
+        <w:rPr>
+          <w:rFonts w:ascii="Consolas" w:hAnsi="Consolas" w:cs="Consolas"/>
+          <w:sz w:val="18"/>
+          <w:szCs w:val="18"/>
+        </w:rPr>
+      </w:pPr>
+      <w:proofErr w:type="gramStart"/>
+      <w:r>
+        <w:t>to</w:t>
+      </w:r>
+      <w:r>
+        <w:t xml:space="preserve">  </w:t>
+      </w:r>
+      <w:r>
+        <w:rPr>
+          <w:rFonts w:ascii="Consolas" w:hAnsi="Consolas" w:cs="Consolas"/>
+          <w:sz w:val="18"/>
+          <w:szCs w:val="18"/>
+        </w:rPr>
+        <w:t>&lt;</w:t>
+      </w:r>
+      <w:proofErr w:type="gramEnd"/>
+      <w:r>
+        <w:rPr>
+          <w:rFonts w:ascii="Consolas" w:hAnsi="Consolas" w:cs="Consolas"/>
+          <w:sz w:val="18"/>
+          <w:szCs w:val="18"/>
+        </w:rPr>
+        <w:t xml:space="preserve">compilation </w:t>
+      </w:r>
+      <w:proofErr w:type="spellStart"/>
+      <w:r>
+        <w:rPr>
+          <w:rFonts w:ascii="Consolas" w:hAnsi="Consolas" w:cs="Consolas"/>
+          <w:sz w:val="18"/>
+          <w:szCs w:val="18"/>
+        </w:rPr>
+        <w:t>targetFramework</w:t>
+      </w:r>
+      <w:proofErr w:type="spellEnd"/>
+      <w:r>
+        <w:rPr>
+          <w:rFonts w:ascii="Consolas" w:hAnsi="Consolas" w:cs="Consolas"/>
+          <w:sz w:val="18"/>
+          <w:szCs w:val="18"/>
+        </w:rPr>
+        <w:t>="4.0"&gt;</w:t>
+      </w:r>
+    </w:p>
+    <w:p>
+      <w:r>
+        <w:t>Change this:</w:t>
+      </w:r>
+    </w:p>
+    <w:p>
+      <w:pPr>
+        <w:ind w:left="720"/>
+        <w:rPr>
+          <w:rFonts w:ascii="Consolas" w:hAnsi="Consolas" w:cs="Consolas"/>
+          <w:sz w:val="18"/>
+          <w:szCs w:val="18"/>
+        </w:rPr>
+      </w:pPr>
+      <w:r>
+        <w:rPr>
+          <w:rFonts w:ascii="Consolas" w:hAnsi="Consolas" w:cs="Consolas"/>
+          <w:sz w:val="18"/>
+          <w:szCs w:val="18"/>
+        </w:rPr>
+        <w:t xml:space="preserve">    &lt;add name="</w:t>
+      </w:r>
+      <w:proofErr w:type="spellStart"/>
+      <w:r>
+        <w:rPr>
+          <w:rFonts w:ascii="Consolas" w:hAnsi="Consolas" w:cs="Consolas"/>
+          <w:sz w:val="18"/>
+          <w:szCs w:val="18"/>
+        </w:rPr>
+        <w:t>ApplicationServices</w:t>
+      </w:r>
+      <w:proofErr w:type="spellEnd"/>
+      <w:r>
+        <w:rPr>
+          <w:rFonts w:ascii="Consolas" w:hAnsi="Consolas" w:cs="Consolas"/>
+          <w:sz w:val="18"/>
+          <w:szCs w:val="18"/>
+        </w:rPr>
+        <w:t>"</w:t>
+      </w:r>
+    </w:p>
+    <w:p>
+      <w:pPr>
+        <w:ind w:left="720"/>
+        <w:rPr>
+          <w:rFonts w:ascii="Consolas" w:hAnsi="Consolas" w:cs="Consolas"/>
+          <w:sz w:val="18"/>
+          <w:szCs w:val="18"/>
+        </w:rPr>
+      </w:pPr>
+      <w:r>
+        <w:rPr>
+          <w:rFonts w:ascii="Consolas" w:hAnsi="Consolas" w:cs="Consolas"/>
+          <w:sz w:val="18"/>
+          <w:szCs w:val="18"/>
+        </w:rPr>
+        <w:t xml:space="preserve">         </w:t>
+      </w:r>
+      <w:proofErr w:type="spellStart"/>
+      <w:proofErr w:type="gramStart"/>
+      <w:r>
+        <w:rPr>
+          <w:rFonts w:ascii="Consolas" w:hAnsi="Consolas" w:cs="Consolas"/>
+          <w:sz w:val="18"/>
+          <w:szCs w:val="18"/>
+        </w:rPr>
+        <w:t>connectionString</w:t>
+      </w:r>
+      <w:proofErr w:type="spellEnd"/>
+      <w:proofErr w:type="gramEnd"/>
+      <w:r>
+        <w:rPr>
+          <w:rFonts w:ascii="Consolas" w:hAnsi="Consolas" w:cs="Consolas"/>
+          <w:sz w:val="18"/>
+          <w:szCs w:val="18"/>
+        </w:rPr>
+        <w:t>="data source=.\</w:t>
+      </w:r>
+      <w:proofErr w:type="spellStart"/>
+      <w:r>
+        <w:rPr>
+          <w:rFonts w:ascii="Consolas" w:hAnsi="Consolas" w:cs="Consolas"/>
+          <w:sz w:val="18"/>
+          <w:szCs w:val="18"/>
+        </w:rPr>
+        <w:t>SQLEXPRESS;Integrated</w:t>
+      </w:r>
+      <w:proofErr w:type="spellEnd"/>
+      <w:r>
+        <w:rPr>
+          <w:rFonts w:ascii="Consolas" w:hAnsi="Consolas" w:cs="Consolas"/>
+          <w:sz w:val="18"/>
+          <w:szCs w:val="18"/>
+        </w:rPr>
+        <w:t xml:space="preserve"> Security=</w:t>
+      </w:r>
+      <w:proofErr w:type="spellStart"/>
+      <w:r>
+        <w:rPr>
+          <w:rFonts w:ascii="Consolas" w:hAnsi="Consolas" w:cs="Consolas"/>
+          <w:sz w:val="18"/>
+          <w:szCs w:val="18"/>
+        </w:rPr>
+        <w:t>SSPI;AttachDBFilename</w:t>
+      </w:r>
+      <w:proofErr w:type="spellEnd"/>
+      <w:r>
+        <w:rPr>
+          <w:rFonts w:ascii="Consolas" w:hAnsi="Consolas" w:cs="Consolas"/>
+          <w:sz w:val="18"/>
+          <w:szCs w:val="18"/>
+        </w:rPr>
+        <w:t>=|</w:t>
+      </w:r>
+      <w:proofErr w:type="spellStart"/>
+      <w:r>
+        <w:rPr>
+          <w:rFonts w:ascii="Consolas" w:hAnsi="Consolas" w:cs="Consolas"/>
+          <w:sz w:val="18"/>
+          <w:szCs w:val="18"/>
+        </w:rPr>
+        <w:t>DataDirectory|aspnetdb.mdf;User</w:t>
+      </w:r>
+      <w:proofErr w:type="spellEnd"/>
+      <w:r>
+        <w:rPr>
+          <w:rFonts w:ascii="Consolas" w:hAnsi="Consolas" w:cs="Consolas"/>
+          <w:sz w:val="18"/>
+          <w:szCs w:val="18"/>
+        </w:rPr>
+        <w:t xml:space="preserve"> Instance=true"</w:t>
+      </w:r>
+    </w:p>
+    <w:p>
+      <w:pPr>
+        <w:ind w:left="720"/>
+      </w:pPr>
+      <w:r>
+        <w:rPr>
+          <w:rFonts w:ascii="Consolas" w:hAnsi="Consolas" w:cs="Consolas"/>
+          <w:sz w:val="18"/>
+          <w:szCs w:val="18"/>
+        </w:rPr>
+        <w:t xml:space="preserve">         </w:t>
+      </w:r>
+      <w:proofErr w:type="spellStart"/>
+      <w:proofErr w:type="gramStart"/>
+      <w:r>
+        <w:rPr>
+          <w:rFonts w:ascii="Consolas" w:hAnsi="Consolas" w:cs="Consolas"/>
+          <w:sz w:val="18"/>
+          <w:szCs w:val="18"/>
+        </w:rPr>
+        <w:t>providerName</w:t>
+      </w:r>
+      <w:proofErr w:type="spellEnd"/>
+      <w:proofErr w:type="gramEnd"/>
+      <w:r>
+        <w:rPr>
+          <w:rFonts w:ascii="Consolas" w:hAnsi="Consolas" w:cs="Consolas"/>
+          <w:sz w:val="18"/>
+          <w:szCs w:val="18"/>
+        </w:rPr>
+        <w:t>="</w:t>
+      </w:r>
+      <w:proofErr w:type="spellStart"/>
+      <w:r>
+        <w:rPr>
+          <w:rFonts w:ascii="Consolas" w:hAnsi="Consolas" w:cs="Consolas"/>
+          <w:sz w:val="18"/>
+          <w:szCs w:val="18"/>
+        </w:rPr>
+        <w:t>System.Data.SqlClient</w:t>
+      </w:r>
+      <w:proofErr w:type="spellEnd"/>
+      <w:r>
+        <w:rPr>
+          <w:rFonts w:ascii="Consolas" w:hAnsi="Consolas" w:cs="Consolas"/>
+          <w:sz w:val="18"/>
+          <w:szCs w:val="18"/>
+        </w:rPr>
+        <w:t>" /&gt;</w:t>
+      </w:r>
+    </w:p>
+    <w:p/>
+    <w:p>
+      <w:r>
+        <w:t>Add Default pages</w:t>
+      </w:r>
+    </w:p>
+    <w:p>
+      <w:pPr>
+        <w:ind w:left="720"/>
+        <w:rPr>
+          <w:rFonts w:ascii="Consolas" w:hAnsi="Consolas" w:cs="Consolas"/>
+          <w:sz w:val="18"/>
+          <w:szCs w:val="18"/>
+        </w:rPr>
+      </w:pPr>
+      <w:r>
+        <w:rPr>
+          <w:rFonts w:ascii="Consolas" w:hAnsi="Consolas" w:cs="Consolas"/>
+          <w:sz w:val="18"/>
+          <w:szCs w:val="18"/>
+        </w:rPr>
+        <w:t xml:space="preserve">        &lt;add namespace="</w:t>
+      </w:r>
+      <w:proofErr w:type="spellStart"/>
+      <w:r>
+        <w:rPr>
+          <w:rFonts w:ascii="Consolas" w:hAnsi="Consolas" w:cs="Consolas"/>
+          <w:sz w:val="18"/>
+          <w:szCs w:val="18"/>
+        </w:rPr>
+        <w:t>System.Web.WebPages</w:t>
+      </w:r>
+      <w:proofErr w:type="spellEnd"/>
+      <w:r>
+        <w:rPr>
+          <w:rFonts w:ascii="Consolas" w:hAnsi="Consolas" w:cs="Consolas"/>
+          <w:sz w:val="18"/>
+          <w:szCs w:val="18"/>
+        </w:rPr>
+        <w:t>" /&gt;</w:t>
+      </w:r>
+    </w:p>
+    <w:p>
+      <w:pPr>
+        <w:ind w:left="720"/>
+        <w:rPr>
+          <w:rFonts w:ascii="Consolas" w:hAnsi="Consolas" w:cs="Consolas"/>
+          <w:sz w:val="18"/>
+          <w:szCs w:val="18"/>
+        </w:rPr>
+      </w:pPr>
+      <w:r>
+        <w:rPr>
+          <w:rFonts w:ascii="Consolas" w:hAnsi="Consolas" w:cs="Consolas"/>
+          <w:sz w:val="18"/>
+          <w:szCs w:val="18"/>
+        </w:rPr>
+        <w:t xml:space="preserve">      &lt;/namespaces&gt;</w:t>
+      </w:r>
+    </w:p>
+    <w:p>
+      <w:pPr>
+        <w:ind w:left="720"/>
+        <w:rPr>
+          <w:rFonts w:ascii="Consolas" w:hAnsi="Consolas" w:cs="Consolas"/>
+          <w:sz w:val="18"/>
+          <w:szCs w:val="18"/>
+        </w:rPr>
+      </w:pPr>
+      <w:r>
+        <w:rPr>
+          <w:rFonts w:ascii="Consolas" w:hAnsi="Consolas" w:cs="Consolas"/>
+          <w:sz w:val="18"/>
+          <w:szCs w:val="18"/>
+        </w:rPr>
+        <w:t xml:space="preserve">    &lt;/pages&gt;</w:t>
+      </w:r>
+    </w:p>
+    <w:p>
+      <w:pPr>
+        <w:ind w:left="720"/>
+        <w:rPr>
+          <w:rFonts w:ascii="Consolas" w:hAnsi="Consolas" w:cs="Consolas"/>
+          <w:sz w:val="18"/>
+          <w:szCs w:val="18"/>
+        </w:rPr>
+      </w:pPr>
+      <w:r>
+        <w:rPr>
+          <w:rFonts w:ascii="Consolas" w:hAnsi="Consolas" w:cs="Consolas"/>
+          <w:sz w:val="18"/>
+          <w:szCs w:val="18"/>
+        </w:rPr>
+        <w:t xml:space="preserve">  &lt;/</w:t>
+      </w:r>
+      <w:proofErr w:type="spellStart"/>
+      <w:r>
+        <w:rPr>
+          <w:rFonts w:ascii="Consolas" w:hAnsi="Consolas" w:cs="Consolas"/>
+          <w:sz w:val="18"/>
+          <w:szCs w:val="18"/>
+        </w:rPr>
+        <w:t>system.web</w:t>
+      </w:r>
+      <w:proofErr w:type="spellEnd"/>
+      <w:r>
+        <w:rPr>
+          <w:rFonts w:ascii="Consolas" w:hAnsi="Consolas" w:cs="Consolas"/>
+          <w:sz w:val="18"/>
+          <w:szCs w:val="18"/>
+        </w:rPr>
+        <w:t>&gt;</w:t>
+      </w:r>
+    </w:p>
+    <w:p>
+      <w:pPr>
+        <w:ind w:left="720"/>
+        <w:rPr>
+          <w:rFonts w:ascii="Consolas" w:hAnsi="Consolas" w:cs="Consolas"/>
+          <w:sz w:val="18"/>
+          <w:szCs w:val="18"/>
+        </w:rPr>
+      </w:pPr>
+    </w:p>
+    <w:p>
+      <w:pPr>
+        <w:ind w:left="720"/>
+        <w:rPr>
+          <w:rFonts w:ascii="Consolas" w:hAnsi="Consolas" w:cs="Consolas"/>
+          <w:sz w:val="18"/>
+          <w:szCs w:val="18"/>
+        </w:rPr>
+      </w:pPr>
+      <w:r>
+        <w:rPr>
+          <w:rFonts w:ascii="Consolas" w:hAnsi="Consolas" w:cs="Consolas"/>
+          <w:sz w:val="18"/>
+          <w:szCs w:val="18"/>
+        </w:rPr>
+        <w:t xml:space="preserve">  &lt;</w:t>
+      </w:r>
+      <w:proofErr w:type="spellStart"/>
+      <w:r>
+        <w:rPr>
+          <w:rFonts w:ascii="Consolas" w:hAnsi="Consolas" w:cs="Consolas"/>
+          <w:sz w:val="18"/>
+          <w:szCs w:val="18"/>
+        </w:rPr>
+        <w:t>system.webServer</w:t>
+      </w:r>
+      <w:proofErr w:type="spellEnd"/>
+      <w:r>
+        <w:rPr>
+          <w:rFonts w:ascii="Consolas" w:hAnsi="Consolas" w:cs="Consolas"/>
+          <w:sz w:val="18"/>
+          <w:szCs w:val="18"/>
+        </w:rPr>
+        <w:t>&gt;</w:t>
+      </w:r>
+    </w:p>
+    <w:p>
+      <w:pPr>
+        <w:ind w:left="720"/>
+        <w:rPr>
+          <w:rFonts w:ascii="Consolas" w:hAnsi="Consolas" w:cs="Consolas"/>
+          <w:sz w:val="18"/>
+          <w:szCs w:val="18"/>
+        </w:rPr>
+      </w:pPr>
+      <w:r>
+        <w:rPr>
+          <w:rFonts w:ascii="Consolas" w:hAnsi="Consolas" w:cs="Consolas"/>
+          <w:sz w:val="18"/>
+          <w:szCs w:val="18"/>
+        </w:rPr>
+        <w:t xml:space="preserve">    &lt;validation </w:t>
+      </w:r>
+      <w:proofErr w:type="spellStart"/>
+      <w:r>
+        <w:rPr>
+          <w:rFonts w:ascii="Consolas" w:hAnsi="Consolas" w:cs="Consolas"/>
+          <w:sz w:val="18"/>
+          <w:szCs w:val="18"/>
+        </w:rPr>
+        <w:t>validateIntegratedModeConfiguration</w:t>
+      </w:r>
+      <w:proofErr w:type="spellEnd"/>
+      <w:r>
+        <w:rPr>
+          <w:rFonts w:ascii="Consolas" w:hAnsi="Consolas" w:cs="Consolas"/>
+          <w:sz w:val="18"/>
+          <w:szCs w:val="18"/>
+        </w:rPr>
+        <w:t>="false" /&gt;</w:t>
+      </w:r>
+    </w:p>
+    <w:p>
+      <w:pPr>
+        <w:ind w:left="720"/>
+        <w:rPr>
+          <w:rFonts w:ascii="Consolas" w:hAnsi="Consolas" w:cs="Consolas"/>
+          <w:sz w:val="18"/>
+          <w:szCs w:val="18"/>
+        </w:rPr>
+      </w:pPr>
+      <w:r>
+        <w:rPr>
+          <w:rFonts w:ascii="Consolas" w:hAnsi="Consolas" w:cs="Consolas"/>
+          <w:sz w:val="18"/>
+          <w:szCs w:val="18"/>
+        </w:rPr>
+        <w:t xml:space="preserve">    &lt;modules </w:t>
+      </w:r>
+      <w:proofErr w:type="spellStart"/>
+      <w:r>
+        <w:rPr>
+          <w:rFonts w:ascii="Consolas" w:hAnsi="Consolas" w:cs="Consolas"/>
+          <w:sz w:val="18"/>
+          <w:szCs w:val="18"/>
+        </w:rPr>
+        <w:t>runAllManagedModulesForAllRequests</w:t>
+      </w:r>
+      <w:proofErr w:type="spellEnd"/>
+      <w:r>
+        <w:rPr>
+          <w:rFonts w:ascii="Consolas" w:hAnsi="Consolas" w:cs="Consolas"/>
+          <w:sz w:val="18"/>
+          <w:szCs w:val="18"/>
+        </w:rPr>
+        <w:t>="true" /&gt;</w:t>
+      </w:r>
+    </w:p>
+    <w:p>
+      <w:pPr>
+        <w:ind w:left="720"/>
+        <w:rPr>
+          <w:rFonts w:ascii="Consolas" w:hAnsi="Consolas" w:cs="Consolas"/>
+          <w:sz w:val="18"/>
+          <w:szCs w:val="18"/>
+        </w:rPr>
+      </w:pPr>
+      <w:r>
+        <w:rPr>
+          <w:rFonts w:ascii="Consolas" w:hAnsi="Consolas" w:cs="Consolas"/>
+          <w:sz w:val="18"/>
+          <w:szCs w:val="18"/>
+        </w:rPr>
+        <w:t xml:space="preserve">        &lt;</w:t>
+      </w:r>
+      <w:proofErr w:type="spellStart"/>
+      <w:r>
+        <w:rPr>
+          <w:rFonts w:ascii="Consolas" w:hAnsi="Consolas" w:cs="Consolas"/>
+          <w:sz w:val="18"/>
+          <w:szCs w:val="18"/>
+        </w:rPr>
+        <w:t>directoryBrowse</w:t>
+      </w:r>
+      <w:proofErr w:type="spellEnd"/>
+      <w:r>
+        <w:rPr>
+          <w:rFonts w:ascii="Consolas" w:hAnsi="Consolas" w:cs="Consolas"/>
+          <w:sz w:val="18"/>
+          <w:szCs w:val="18"/>
+        </w:rPr>
+        <w:t xml:space="preserve"> enabled="false" /&gt;</w:t>
+      </w:r>
+    </w:p>
+    <w:p>
+      <w:pPr>
+        <w:ind w:left="720"/>
+        <w:rPr>
+          <w:rFonts w:ascii="Consolas" w:hAnsi="Consolas" w:cs="Consolas"/>
+          <w:sz w:val="18"/>
+          <w:szCs w:val="18"/>
+        </w:rPr>
+      </w:pPr>
+      <w:r>
+        <w:rPr>
+          <w:rFonts w:ascii="Consolas" w:hAnsi="Consolas" w:cs="Consolas"/>
+          <w:sz w:val="18"/>
+          <w:szCs w:val="18"/>
+        </w:rPr>
+        <w:t xml:space="preserve">        &lt;</w:t>
+      </w:r>
+      <w:proofErr w:type="spellStart"/>
+      <w:proofErr w:type="gramStart"/>
+      <w:r>
+        <w:rPr>
+          <w:rFonts w:ascii="Consolas" w:hAnsi="Consolas" w:cs="Consolas"/>
+          <w:sz w:val="18"/>
+          <w:szCs w:val="18"/>
+        </w:rPr>
+        <w:t>defaultDocument</w:t>
+      </w:r>
+      <w:proofErr w:type="spellEnd"/>
+      <w:proofErr w:type="gramEnd"/>
+      <w:r>
+        <w:rPr>
+          <w:rFonts w:ascii="Consolas" w:hAnsi="Consolas" w:cs="Consolas"/>
+          <w:sz w:val="18"/>
+          <w:szCs w:val="18"/>
+        </w:rPr>
+        <w:t>&gt;</w:t>
+      </w:r>
+    </w:p>
+    <w:p>
+      <w:pPr>
+        <w:ind w:left="720"/>
+        <w:rPr>
+          <w:rFonts w:ascii="Consolas" w:hAnsi="Consolas" w:cs="Consolas"/>
+          <w:sz w:val="18"/>
+          <w:szCs w:val="18"/>
+        </w:rPr>
+      </w:pPr>
+      <w:r>
+        <w:rPr>
+          <w:rFonts w:ascii="Consolas" w:hAnsi="Consolas" w:cs="Consolas"/>
+          <w:sz w:val="18"/>
+          <w:szCs w:val="18"/>
+        </w:rPr>
+        <w:t xml:space="preserve">            &lt;</w:t>
+      </w:r>
+      <w:proofErr w:type="gramStart"/>
+      <w:r>
+        <w:rPr>
+          <w:rFonts w:ascii="Consolas" w:hAnsi="Consolas" w:cs="Consolas"/>
+          <w:sz w:val="18"/>
+          <w:szCs w:val="18"/>
+        </w:rPr>
+        <w:t>files</w:t>
+      </w:r>
+      <w:proofErr w:type="gramEnd"/>
+      <w:r>
+        <w:rPr>
+          <w:rFonts w:ascii="Consolas" w:hAnsi="Consolas" w:cs="Consolas"/>
+          <w:sz w:val="18"/>
+          <w:szCs w:val="18"/>
+        </w:rPr>
+        <w:t>&gt;</w:t>
+      </w:r>
+    </w:p>
+    <w:p>
+      <w:pPr>
+        <w:ind w:left="720"/>
+        <w:rPr>
+          <w:rFonts w:ascii="Consolas" w:hAnsi="Consolas" w:cs="Consolas"/>
+          <w:sz w:val="18"/>
+          <w:szCs w:val="18"/>
+        </w:rPr>
+      </w:pPr>
+      <w:r>
+        <w:rPr>
+          <w:rFonts w:ascii="Consolas" w:hAnsi="Consolas" w:cs="Consolas"/>
+          <w:sz w:val="18"/>
+          <w:szCs w:val="18"/>
+        </w:rPr>
+        <w:t xml:space="preserve">                &lt;clear /&gt;</w:t>
+      </w:r>
+    </w:p>
+    <w:p>
+      <w:pPr>
+        <w:ind w:left="720"/>
+        <w:rPr>
+          <w:rFonts w:ascii="Consolas" w:hAnsi="Consolas" w:cs="Consolas"/>
+          <w:sz w:val="18"/>
+          <w:szCs w:val="18"/>
+        </w:rPr>
+      </w:pPr>
+      <w:r>
+        <w:rPr>
+          <w:rFonts w:ascii="Consolas" w:hAnsi="Consolas" w:cs="Consolas"/>
+          <w:sz w:val="18"/>
+          <w:szCs w:val="18"/>
+        </w:rPr>
+        <w:t xml:space="preserve">                &lt;add value="default.aspx" /&gt;</w:t>
+      </w:r>
+    </w:p>
+    <w:p>
+      <w:pPr>
+        <w:ind w:left="720"/>
+        <w:rPr>
+          <w:rFonts w:ascii="Consolas" w:hAnsi="Consolas" w:cs="Consolas"/>
+          <w:sz w:val="18"/>
+          <w:szCs w:val="18"/>
+        </w:rPr>
+      </w:pPr>
+      <w:r>
+        <w:rPr>
+          <w:rFonts w:ascii="Consolas" w:hAnsi="Consolas" w:cs="Consolas"/>
+          <w:sz w:val="18"/>
+          <w:szCs w:val="18"/>
+        </w:rPr>
+        <w:t xml:space="preserve">                &lt;add value="index.aspx" /&gt;</w:t>
+      </w:r>
+    </w:p>
+    <w:p>
+      <w:pPr>
+        <w:ind w:left="720"/>
+        <w:rPr>
+          <w:rFonts w:ascii="Consolas" w:hAnsi="Consolas" w:cs="Consolas"/>
+          <w:sz w:val="18"/>
+          <w:szCs w:val="18"/>
+        </w:rPr>
+      </w:pPr>
+      <w:r>
+        <w:rPr>
+          <w:rFonts w:ascii="Consolas" w:hAnsi="Consolas" w:cs="Consolas"/>
+          <w:sz w:val="18"/>
+          <w:szCs w:val="18"/>
+        </w:rPr>
+        <w:t xml:space="preserve">                &lt;add value="Default.htm" /&gt;</w:t>
+      </w:r>
+    </w:p>
+    <w:p>
+      <w:pPr>
+        <w:ind w:left="720"/>
+        <w:rPr>
+          <w:rFonts w:ascii="Consolas" w:hAnsi="Consolas" w:cs="Consolas"/>
+          <w:sz w:val="18"/>
+          <w:szCs w:val="18"/>
+        </w:rPr>
+      </w:pPr>
+      <w:r>
+        <w:rPr>
+          <w:rFonts w:ascii="Consolas" w:hAnsi="Consolas" w:cs="Consolas"/>
+          <w:sz w:val="18"/>
+          <w:szCs w:val="18"/>
+        </w:rPr>
+        <w:t xml:space="preserve">                &lt;add value="index.htm" /&gt;</w:t>
+      </w:r>
+    </w:p>
+    <w:p>
+      <w:pPr>
+        <w:ind w:left="720"/>
+        <w:rPr>
+          <w:rFonts w:ascii="Consolas" w:hAnsi="Consolas" w:cs="Consolas"/>
+          <w:sz w:val="18"/>
+          <w:szCs w:val="18"/>
+        </w:rPr>
+      </w:pPr>
+      <w:r>
+        <w:rPr>
+          <w:rFonts w:ascii="Consolas" w:hAnsi="Consolas" w:cs="Consolas"/>
+          <w:sz w:val="18"/>
+          <w:szCs w:val="18"/>
+        </w:rPr>
+        <w:t xml:space="preserve">                &lt;add value="index.html" /&gt;</w:t>
+      </w:r>
+    </w:p>
+    <w:p>
+      <w:pPr>
+        <w:ind w:left="720"/>
+        <w:rPr>
+          <w:rFonts w:ascii="Consolas" w:hAnsi="Consolas" w:cs="Consolas"/>
+          <w:sz w:val="18"/>
+          <w:szCs w:val="18"/>
+        </w:rPr>
+      </w:pPr>
+      <w:r>
+        <w:rPr>
+          <w:rFonts w:ascii="Consolas" w:hAnsi="Consolas" w:cs="Consolas"/>
+          <w:sz w:val="18"/>
+          <w:szCs w:val="18"/>
+        </w:rPr>
+        <w:t xml:space="preserve">            &lt;/files&gt;</w:t>
+      </w:r>
+    </w:p>
+    <w:p>
+      <w:pPr>
+        <w:ind w:left="720"/>
+        <w:rPr>
+          <w:rFonts w:ascii="Consolas" w:hAnsi="Consolas" w:cs="Consolas"/>
+          <w:sz w:val="18"/>
+          <w:szCs w:val="18"/>
+        </w:rPr>
+      </w:pPr>
+      <w:r>
+        <w:rPr>
+          <w:rFonts w:ascii="Consolas" w:hAnsi="Consolas" w:cs="Consolas"/>
+          <w:sz w:val="18"/>
+          <w:szCs w:val="18"/>
+        </w:rPr>
+        <w:t xml:space="preserve">        &lt;/</w:t>
+      </w:r>
+      <w:proofErr w:type="spellStart"/>
+      <w:r>
+        <w:rPr>
+          <w:rFonts w:ascii="Consolas" w:hAnsi="Consolas" w:cs="Consolas"/>
+          <w:sz w:val="18"/>
+          <w:szCs w:val="18"/>
+        </w:rPr>
+        <w:t>defaultDocument</w:t>
+      </w:r>
+      <w:proofErr w:type="spellEnd"/>
+      <w:r>
+        <w:rPr>
+          <w:rFonts w:ascii="Consolas" w:hAnsi="Consolas" w:cs="Consolas"/>
+          <w:sz w:val="18"/>
+          <w:szCs w:val="18"/>
+        </w:rPr>
+        <w:t>&gt;</w:t>
+      </w:r>
+    </w:p>
+    <w:p>
+      <w:pPr>
+        <w:ind w:left="720"/>
+      </w:pPr>
+      <w:r>
+        <w:rPr>
+          <w:rFonts w:ascii="Consolas" w:hAnsi="Consolas" w:cs="Consolas"/>
+          <w:sz w:val="18"/>
+          <w:szCs w:val="18"/>
+        </w:rPr>
+        <w:t xml:space="preserve">  &lt;/</w:t>
+      </w:r>
+      <w:proofErr w:type="spellStart"/>
+      <w:r>
+        <w:rPr>
+          <w:rFonts w:ascii="Consolas" w:hAnsi="Consolas" w:cs="Consolas"/>
+          <w:sz w:val="18"/>
+          <w:szCs w:val="18"/>
+        </w:rPr>
+        <w:t>system.webServer</w:t>
+      </w:r>
+      <w:proofErr w:type="spellEnd"/>
+      <w:r>
+        <w:rPr>
+          <w:rFonts w:ascii="Consolas" w:hAnsi="Consolas" w:cs="Consolas"/>
+          <w:sz w:val="18"/>
+          <w:szCs w:val="18"/>
+        </w:rPr>
+        <w:t>&gt;</w:t>
+      </w:r>
+    </w:p>
+    <w:p/>
+    <w:p>
+      <w:pPr>
+        <w:pStyle w:val="Heading2"/>
+      </w:pPr>
+      <w:r>
+        <w:lastRenderedPageBreak/>
+        <w:t>O</w:t>
+      </w:r>
+      <w:r>
+        <w:t xml:space="preserve">ther </w:t>
+      </w:r>
+      <w:r>
+        <w:t>S</w:t>
+      </w:r>
+      <w:r>
+        <w:t xml:space="preserve">ite </w:t>
+      </w:r>
+      <w:r>
+        <w:t>D</w:t>
+      </w:r>
+      <w:r>
+        <w:t>ependencies</w:t>
+      </w:r>
+    </w:p>
+    <w:p>
       <w:r>
         <w:t>Consider other site dependencies during deployment.</w:t>
       </w:r>
     </w:p>
+    <w:p>
+      <w:pPr>
+        <w:rPr>
+          <w:b/>
+          <w:bCs/>
+        </w:rPr>
+      </w:pPr>
+      <w:r>
+        <w:rPr>
+          <w:b/>
+          <w:bCs/>
+        </w:rPr>
+        <w:t>These two directories should be upload to the site separately</w:t>
+      </w:r>
+    </w:p>
+    <w:p>
+      <w:pPr>
+        <w:pStyle w:val="ListParagraph"/>
+        <w:numPr>
+          <w:ilvl w:val="1"/>
+          <w:numId w:val="2"/>
+        </w:numPr>
+      </w:pPr>
+      <w:r>
+        <w:t>images</w:t>
+      </w:r>
+    </w:p>
+    <w:p>
+      <w:pPr>
+        <w:pStyle w:val="ListParagraph"/>
+        <w:numPr>
+          <w:ilvl w:val="1"/>
+          <w:numId w:val="2"/>
+        </w:numPr>
+      </w:pPr>
+      <w:r>
+        <w:t>Downloads</w:t>
+      </w:r>
+    </w:p>
     <w:p/>
     <w:p>
       <w:r>
@@ -14,7 +962,7 @@
       </w:r>
     </w:p>
     <w:p>
-      <w:hyperlink r:id="rId4" w:history="1">
+      <w:hyperlink r:id="rId5" w:history="1">
         <w:r>
           <w:rPr>
             <w:rStyle w:val="Hyperlink"/>
@@ -36,7 +984,7 @@
       <w:pPr>
         <w:ind w:left="720"/>
       </w:pPr>
-      <w:hyperlink r:id="rId5" w:history="1">
+      <w:hyperlink r:id="rId6" w:history="1">
         <w:r>
           <w:rPr>
             <w:rStyle w:val="Hyperlink"/>
@@ -49,7 +997,7 @@
       <w:pPr>
         <w:ind w:left="720"/>
       </w:pPr>
-      <w:hyperlink r:id="rId6" w:history="1">
+      <w:hyperlink r:id="rId7" w:history="1">
         <w:r>
           <w:rPr>
             <w:rStyle w:val="Hyperlink"/>
@@ -84,7 +1032,7 @@
       <w:pPr>
         <w:ind w:firstLine="720"/>
       </w:pPr>
-      <w:hyperlink r:id="rId7" w:history="1">
+      <w:hyperlink r:id="rId8" w:history="1">
         <w:r>
           <w:rPr>
             <w:rStyle w:val="Hyperlink"/>
@@ -104,10 +1052,7 @@
         <w:t>.jpg</w:t>
       </w:r>
     </w:p>
-    <w:p>
-      <w:bookmarkStart w:id="0" w:name="_GoBack"/>
-      <w:bookmarkEnd w:id="0"/>
-    </w:p>
+    <w:p/>
     <w:p/>
     <w:sectPr>
       <w:pgSz w:w="12240" w:h="15840"/>
@@ -117,6 +1062,243 @@
     </w:sectPr>
   </w:body>
 </w:document>
+</file>
+
+<file path=word/numbering.xml><?xml version="1.0" encoding="utf-8"?>
+<w:numbering xmlns:wpc="http://schemas.microsoft.com/office/word/2010/wordprocessingCanvas" xmlns:mc="http://schemas.openxmlformats.org/markup-compatibility/2006" xmlns:o="urn:schemas-microsoft-com:office:office" xmlns:r="http://schemas.openxmlformats.org/officeDocument/2006/relationships" xmlns:m="http://schemas.openxmlformats.org/officeDocument/2006/math" xmlns:v="urn:schemas-microsoft-com:vml" xmlns:wp14="http://schemas.microsoft.com/office/word/2010/wordprocessingDrawing" xmlns:wp="http://schemas.openxmlformats.org/drawingml/2006/wordprocessingDrawing" xmlns:w10="urn:schemas-microsoft-com:office:word" xmlns:w="http://schemas.openxmlformats.org/wordprocessingml/2006/main" xmlns:w14="http://schemas.microsoft.com/office/word/2010/wordml" xmlns:w15="http://schemas.microsoft.com/office/word/2012/wordml" xmlns:wpg="http://schemas.microsoft.com/office/word/2010/wordprocessingGroup" xmlns:wpi="http://schemas.microsoft.com/office/word/2010/wordprocessingInk" xmlns:wne="http://schemas.microsoft.com/office/word/2006/wordml" xmlns:wps="http://schemas.microsoft.com/office/word/2010/wordprocessingShape" mc:Ignorable="w14 w15 wp14">
+  <w:abstractNum w:abstractNumId="0">
+    <w:nsid w:val="600D1EA6"/>
+    <w:multiLevelType w:val="hybridMultilevel"/>
+    <w:tmpl w:val="DB7A52A4"/>
+    <w:lvl w:ilvl="0" w:tplc="0409000D">
+      <w:start w:val="1"/>
+      <w:numFmt w:val="bullet"/>
+      <w:lvlText w:val=""/>
+      <w:lvlJc w:val="left"/>
+      <w:pPr>
+        <w:ind w:left="720" w:hanging="360"/>
+      </w:pPr>
+      <w:rPr>
+        <w:rFonts w:ascii="Wingdings" w:hAnsi="Wingdings" w:hint="default"/>
+      </w:rPr>
+    </w:lvl>
+    <w:lvl w:ilvl="1" w:tplc="04090003">
+      <w:start w:val="1"/>
+      <w:numFmt w:val="bullet"/>
+      <w:lvlText w:val="o"/>
+      <w:lvlJc w:val="left"/>
+      <w:pPr>
+        <w:ind w:left="1440" w:hanging="360"/>
+      </w:pPr>
+      <w:rPr>
+        <w:rFonts w:ascii="Courier New" w:hAnsi="Courier New" w:cs="Courier New" w:hint="default"/>
+      </w:rPr>
+    </w:lvl>
+    <w:lvl w:ilvl="2" w:tplc="04090005" w:tentative="1">
+      <w:start w:val="1"/>
+      <w:numFmt w:val="bullet"/>
+      <w:lvlText w:val=""/>
+      <w:lvlJc w:val="left"/>
+      <w:pPr>
+        <w:ind w:left="2160" w:hanging="360"/>
+      </w:pPr>
+      <w:rPr>
+        <w:rFonts w:ascii="Wingdings" w:hAnsi="Wingdings" w:hint="default"/>
+      </w:rPr>
+    </w:lvl>
+    <w:lvl w:ilvl="3" w:tplc="04090001" w:tentative="1">
+      <w:start w:val="1"/>
+      <w:numFmt w:val="bullet"/>
+      <w:lvlText w:val=""/>
+      <w:lvlJc w:val="left"/>
+      <w:pPr>
+        <w:ind w:left="2880" w:hanging="360"/>
+      </w:pPr>
+      <w:rPr>
+        <w:rFonts w:ascii="Symbol" w:hAnsi="Symbol" w:hint="default"/>
+      </w:rPr>
+    </w:lvl>
+    <w:lvl w:ilvl="4" w:tplc="04090003" w:tentative="1">
+      <w:start w:val="1"/>
+      <w:numFmt w:val="bullet"/>
+      <w:lvlText w:val="o"/>
+      <w:lvlJc w:val="left"/>
+      <w:pPr>
+        <w:ind w:left="3600" w:hanging="360"/>
+      </w:pPr>
+      <w:rPr>
+        <w:rFonts w:ascii="Courier New" w:hAnsi="Courier New" w:cs="Courier New" w:hint="default"/>
+      </w:rPr>
+    </w:lvl>
+    <w:lvl w:ilvl="5" w:tplc="04090005" w:tentative="1">
+      <w:start w:val="1"/>
+      <w:numFmt w:val="bullet"/>
+      <w:lvlText w:val=""/>
+      <w:lvlJc w:val="left"/>
+      <w:pPr>
+        <w:ind w:left="4320" w:hanging="360"/>
+      </w:pPr>
+      <w:rPr>
+        <w:rFonts w:ascii="Wingdings" w:hAnsi="Wingdings" w:hint="default"/>
+      </w:rPr>
+    </w:lvl>
+    <w:lvl w:ilvl="6" w:tplc="04090001" w:tentative="1">
+      <w:start w:val="1"/>
+      <w:numFmt w:val="bullet"/>
+      <w:lvlText w:val=""/>
+      <w:lvlJc w:val="left"/>
+      <w:pPr>
+        <w:ind w:left="5040" w:hanging="360"/>
+      </w:pPr>
+      <w:rPr>
+        <w:rFonts w:ascii="Symbol" w:hAnsi="Symbol" w:hint="default"/>
+      </w:rPr>
+    </w:lvl>
+    <w:lvl w:ilvl="7" w:tplc="04090003" w:tentative="1">
+      <w:start w:val="1"/>
+      <w:numFmt w:val="bullet"/>
+      <w:lvlText w:val="o"/>
+      <w:lvlJc w:val="left"/>
+      <w:pPr>
+        <w:ind w:left="5760" w:hanging="360"/>
+      </w:pPr>
+      <w:rPr>
+        <w:rFonts w:ascii="Courier New" w:hAnsi="Courier New" w:cs="Courier New" w:hint="default"/>
+      </w:rPr>
+    </w:lvl>
+    <w:lvl w:ilvl="8" w:tplc="04090005" w:tentative="1">
+      <w:start w:val="1"/>
+      <w:numFmt w:val="bullet"/>
+      <w:lvlText w:val=""/>
+      <w:lvlJc w:val="left"/>
+      <w:pPr>
+        <w:ind w:left="6480" w:hanging="360"/>
+      </w:pPr>
+      <w:rPr>
+        <w:rFonts w:ascii="Wingdings" w:hAnsi="Wingdings" w:hint="default"/>
+      </w:rPr>
+    </w:lvl>
+  </w:abstractNum>
+  <w:abstractNum w:abstractNumId="1">
+    <w:nsid w:val="6EE107BE"/>
+    <w:multiLevelType w:val="hybridMultilevel"/>
+    <w:tmpl w:val="6BC4968C"/>
+    <w:lvl w:ilvl="0" w:tplc="0409000D">
+      <w:start w:val="1"/>
+      <w:numFmt w:val="bullet"/>
+      <w:lvlText w:val=""/>
+      <w:lvlJc w:val="left"/>
+      <w:pPr>
+        <w:ind w:left="720" w:hanging="360"/>
+      </w:pPr>
+      <w:rPr>
+        <w:rFonts w:ascii="Wingdings" w:hAnsi="Wingdings" w:hint="default"/>
+      </w:rPr>
+    </w:lvl>
+    <w:lvl w:ilvl="1" w:tplc="0409000D">
+      <w:start w:val="1"/>
+      <w:numFmt w:val="bullet"/>
+      <w:lvlText w:val=""/>
+      <w:lvlJc w:val="left"/>
+      <w:pPr>
+        <w:ind w:left="1440" w:hanging="360"/>
+      </w:pPr>
+      <w:rPr>
+        <w:rFonts w:ascii="Wingdings" w:hAnsi="Wingdings" w:hint="default"/>
+      </w:rPr>
+    </w:lvl>
+    <w:lvl w:ilvl="2" w:tplc="04090005" w:tentative="1">
+      <w:start w:val="1"/>
+      <w:numFmt w:val="bullet"/>
+      <w:lvlText w:val=""/>
+      <w:lvlJc w:val="left"/>
+      <w:pPr>
+        <w:ind w:left="2160" w:hanging="360"/>
+      </w:pPr>
+      <w:rPr>
+        <w:rFonts w:ascii="Wingdings" w:hAnsi="Wingdings" w:hint="default"/>
+      </w:rPr>
+    </w:lvl>
+    <w:lvl w:ilvl="3" w:tplc="04090001" w:tentative="1">
+      <w:start w:val="1"/>
+      <w:numFmt w:val="bullet"/>
+      <w:lvlText w:val=""/>
+      <w:lvlJc w:val="left"/>
+      <w:pPr>
+        <w:ind w:left="2880" w:hanging="360"/>
+      </w:pPr>
+      <w:rPr>
+        <w:rFonts w:ascii="Symbol" w:hAnsi="Symbol" w:hint="default"/>
+      </w:rPr>
+    </w:lvl>
+    <w:lvl w:ilvl="4" w:tplc="04090003" w:tentative="1">
+      <w:start w:val="1"/>
+      <w:numFmt w:val="bullet"/>
+      <w:lvlText w:val="o"/>
+      <w:lvlJc w:val="left"/>
+      <w:pPr>
+        <w:ind w:left="3600" w:hanging="360"/>
+      </w:pPr>
+      <w:rPr>
+        <w:rFonts w:ascii="Courier New" w:hAnsi="Courier New" w:cs="Courier New" w:hint="default"/>
+      </w:rPr>
+    </w:lvl>
+    <w:lvl w:ilvl="5" w:tplc="04090005" w:tentative="1">
+      <w:start w:val="1"/>
+      <w:numFmt w:val="bullet"/>
+      <w:lvlText w:val=""/>
+      <w:lvlJc w:val="left"/>
+      <w:pPr>
+        <w:ind w:left="4320" w:hanging="360"/>
+      </w:pPr>
+      <w:rPr>
+        <w:rFonts w:ascii="Wingdings" w:hAnsi="Wingdings" w:hint="default"/>
+      </w:rPr>
+    </w:lvl>
+    <w:lvl w:ilvl="6" w:tplc="04090001" w:tentative="1">
+      <w:start w:val="1"/>
+      <w:numFmt w:val="bullet"/>
+      <w:lvlText w:val=""/>
+      <w:lvlJc w:val="left"/>
+      <w:pPr>
+        <w:ind w:left="5040" w:hanging="360"/>
+      </w:pPr>
+      <w:rPr>
+        <w:rFonts w:ascii="Symbol" w:hAnsi="Symbol" w:hint="default"/>
+      </w:rPr>
+    </w:lvl>
+    <w:lvl w:ilvl="7" w:tplc="04090003" w:tentative="1">
+      <w:start w:val="1"/>
+      <w:numFmt w:val="bullet"/>
+      <w:lvlText w:val="o"/>
+      <w:lvlJc w:val="left"/>
+      <w:pPr>
+        <w:ind w:left="5760" w:hanging="360"/>
+      </w:pPr>
+      <w:rPr>
+        <w:rFonts w:ascii="Courier New" w:hAnsi="Courier New" w:cs="Courier New" w:hint="default"/>
+      </w:rPr>
+    </w:lvl>
+    <w:lvl w:ilvl="8" w:tplc="04090005" w:tentative="1">
+      <w:start w:val="1"/>
+      <w:numFmt w:val="bullet"/>
+      <w:lvlText w:val=""/>
+      <w:lvlJc w:val="left"/>
+      <w:pPr>
+        <w:ind w:left="6480" w:hanging="360"/>
+      </w:pPr>
+      <w:rPr>
+        <w:rFonts w:ascii="Wingdings" w:hAnsi="Wingdings" w:hint="default"/>
+      </w:rPr>
+    </w:lvl>
+  </w:abstractNum>
+  <w:num w:numId="1">
+    <w:abstractNumId w:val="0"/>
+  </w:num>
+  <w:num w:numId="2">
+    <w:abstractNumId w:val="1"/>
+  </w:num>
+</w:numbering>
 </file>
 
 <file path=word/styles.xml><?xml version="1.0" encoding="utf-8"?>
@@ -513,6 +1695,28 @@
     <w:name w:val="Normal"/>
     <w:qFormat/>
   </w:style>
+  <w:style w:type="paragraph" w:styleId="Heading2">
+    <w:name w:val="heading 2"/>
+    <w:basedOn w:val="Normal"/>
+    <w:next w:val="Normal"/>
+    <w:link w:val="Heading2Char"/>
+    <w:uiPriority w:val="9"/>
+    <w:unhideWhenUsed/>
+    <w:qFormat/>
+    <w:rsid w:val="00CA34FB"/>
+    <w:pPr>
+      <w:keepNext/>
+      <w:keepLines/>
+      <w:spacing w:before="40" w:after="0"/>
+      <w:outlineLvl w:val="1"/>
+    </w:pPr>
+    <w:rPr>
+      <w:rFonts w:asciiTheme="majorHAnsi" w:eastAsiaTheme="majorEastAsia" w:hAnsiTheme="majorHAnsi" w:cstheme="majorBidi"/>
+      <w:color w:val="2E74B5" w:themeColor="accent1" w:themeShade="BF"/>
+      <w:sz w:val="26"/>
+      <w:szCs w:val="26"/>
+    </w:rPr>
+  </w:style>
   <w:style w:type="character" w:default="1" w:styleId="DefaultParagraphFont">
     <w:name w:val="Default Paragraph Font"/>
     <w:uiPriority w:val="1"/>
@@ -549,6 +1753,30 @@
     <w:rPr>
       <w:color w:val="0563C1" w:themeColor="hyperlink"/>
       <w:u w:val="single"/>
+    </w:rPr>
+  </w:style>
+  <w:style w:type="paragraph" w:styleId="ListParagraph">
+    <w:name w:val="List Paragraph"/>
+    <w:basedOn w:val="Normal"/>
+    <w:uiPriority w:val="34"/>
+    <w:qFormat/>
+    <w:rsid w:val="003E15DC"/>
+    <w:pPr>
+      <w:ind w:left="720"/>
+      <w:contextualSpacing/>
+    </w:pPr>
+  </w:style>
+  <w:style w:type="character" w:customStyle="1" w:styleId="Heading2Char">
+    <w:name w:val="Heading 2 Char"/>
+    <w:basedOn w:val="DefaultParagraphFont"/>
+    <w:link w:val="Heading2"/>
+    <w:uiPriority w:val="9"/>
+    <w:rsid w:val="00CA34FB"/>
+    <w:rPr>
+      <w:rFonts w:asciiTheme="majorHAnsi" w:eastAsiaTheme="majorEastAsia" w:hAnsiTheme="majorHAnsi" w:cstheme="majorBidi"/>
+      <w:color w:val="2E74B5" w:themeColor="accent1" w:themeShade="BF"/>
+      <w:sz w:val="26"/>
+      <w:szCs w:val="26"/>
     </w:rPr>
   </w:style>
 </w:styles>

</xml_diff>

<commit_message>
mvc4 adapted, many changes in files and strucutre, deployment test now
</commit_message>
<xml_diff>
--- a/SAOS Main App/documentation/Deployment Instructions.docx
+++ b/SAOS Main App/documentation/Deployment Instructions.docx
@@ -69,32 +69,375 @@
           <w:b/>
           <w:bCs/>
         </w:rPr>
-        <w:t>Turn de</w:t>
+        <w:t>Turn debug off</w:t>
+      </w:r>
+    </w:p>
+    <w:p>
+      <w:pPr>
+        <w:ind w:left="720"/>
+      </w:pPr>
+      <w:r>
+        <w:t xml:space="preserve">From </w:t>
+      </w:r>
+      <w:r>
+        <w:rPr>
+          <w:rFonts w:ascii="Consolas" w:hAnsi="Consolas" w:cs="Consolas"/>
+          <w:sz w:val="18"/>
+          <w:szCs w:val="18"/>
+        </w:rPr>
+        <w:t xml:space="preserve">&lt;compilation debug="true" </w:t>
+      </w:r>
+      <w:proofErr w:type="spellStart"/>
+      <w:r>
+        <w:rPr>
+          <w:rFonts w:ascii="Consolas" w:hAnsi="Consolas" w:cs="Consolas"/>
+          <w:sz w:val="18"/>
+          <w:szCs w:val="18"/>
+        </w:rPr>
+        <w:t>targetFramework</w:t>
+      </w:r>
+      <w:proofErr w:type="spellEnd"/>
+      <w:r>
+        <w:rPr>
+          <w:rFonts w:ascii="Consolas" w:hAnsi="Consolas" w:cs="Consolas"/>
+          <w:sz w:val="18"/>
+          <w:szCs w:val="18"/>
+        </w:rPr>
+        <w:t>="4.0"&gt;</w:t>
+      </w:r>
+    </w:p>
+    <w:p>
+      <w:pPr>
+        <w:ind w:left="720"/>
+        <w:rPr>
+          <w:rFonts w:ascii="Consolas" w:hAnsi="Consolas" w:cs="Consolas"/>
+          <w:sz w:val="18"/>
+          <w:szCs w:val="18"/>
+        </w:rPr>
+      </w:pPr>
+      <w:proofErr w:type="gramStart"/>
+      <w:r>
+        <w:t>to</w:t>
+      </w:r>
+      <w:r>
+        <w:t xml:space="preserve">  </w:t>
+      </w:r>
+      <w:r>
+        <w:rPr>
+          <w:rFonts w:ascii="Consolas" w:hAnsi="Consolas" w:cs="Consolas"/>
+          <w:sz w:val="18"/>
+          <w:szCs w:val="18"/>
+        </w:rPr>
+        <w:t>&lt;</w:t>
+      </w:r>
+      <w:proofErr w:type="gramEnd"/>
+      <w:r>
+        <w:rPr>
+          <w:rFonts w:ascii="Consolas" w:hAnsi="Consolas" w:cs="Consolas"/>
+          <w:sz w:val="18"/>
+          <w:szCs w:val="18"/>
+        </w:rPr>
+        <w:t xml:space="preserve">compilation </w:t>
+      </w:r>
+      <w:proofErr w:type="spellStart"/>
+      <w:r>
+        <w:rPr>
+          <w:rFonts w:ascii="Consolas" w:hAnsi="Consolas" w:cs="Consolas"/>
+          <w:sz w:val="18"/>
+          <w:szCs w:val="18"/>
+        </w:rPr>
+        <w:t>targetFramework</w:t>
+      </w:r>
+      <w:proofErr w:type="spellEnd"/>
+      <w:r>
+        <w:rPr>
+          <w:rFonts w:ascii="Consolas" w:hAnsi="Consolas" w:cs="Consolas"/>
+          <w:sz w:val="18"/>
+          <w:szCs w:val="18"/>
+        </w:rPr>
+        <w:t>="4.0"&gt;</w:t>
+      </w:r>
+    </w:p>
+    <w:p>
+      <w:r>
+        <w:t>Change this:</w:t>
+      </w:r>
+    </w:p>
+    <w:p>
+      <w:pPr>
+        <w:ind w:left="720"/>
+        <w:rPr>
+          <w:rFonts w:ascii="Consolas" w:hAnsi="Consolas" w:cs="Consolas"/>
+          <w:sz w:val="18"/>
+          <w:szCs w:val="18"/>
+        </w:rPr>
+      </w:pPr>
+      <w:r>
+        <w:rPr>
+          <w:rFonts w:ascii="Consolas" w:hAnsi="Consolas" w:cs="Consolas"/>
+          <w:sz w:val="18"/>
+          <w:szCs w:val="18"/>
+        </w:rPr>
+        <w:t xml:space="preserve">    &lt;add name="</w:t>
+      </w:r>
+      <w:proofErr w:type="spellStart"/>
+      <w:r>
+        <w:rPr>
+          <w:rFonts w:ascii="Consolas" w:hAnsi="Consolas" w:cs="Consolas"/>
+          <w:sz w:val="18"/>
+          <w:szCs w:val="18"/>
+        </w:rPr>
+        <w:t>ApplicationServices</w:t>
+      </w:r>
+      <w:proofErr w:type="spellEnd"/>
+      <w:r>
+        <w:rPr>
+          <w:rFonts w:ascii="Consolas" w:hAnsi="Consolas" w:cs="Consolas"/>
+          <w:sz w:val="18"/>
+          <w:szCs w:val="18"/>
+        </w:rPr>
+        <w:t>"</w:t>
+      </w:r>
+    </w:p>
+    <w:p>
+      <w:pPr>
+        <w:ind w:left="720"/>
+        <w:rPr>
+          <w:rFonts w:ascii="Consolas" w:hAnsi="Consolas" w:cs="Consolas"/>
+          <w:sz w:val="18"/>
+          <w:szCs w:val="18"/>
+        </w:rPr>
+      </w:pPr>
+      <w:r>
+        <w:rPr>
+          <w:rFonts w:ascii="Consolas" w:hAnsi="Consolas" w:cs="Consolas"/>
+          <w:sz w:val="18"/>
+          <w:szCs w:val="18"/>
+        </w:rPr>
+        <w:t xml:space="preserve">         </w:t>
+      </w:r>
+      <w:proofErr w:type="spellStart"/>
+      <w:proofErr w:type="gramStart"/>
+      <w:r>
+        <w:rPr>
+          <w:rFonts w:ascii="Consolas" w:hAnsi="Consolas" w:cs="Consolas"/>
+          <w:sz w:val="18"/>
+          <w:szCs w:val="18"/>
+        </w:rPr>
+        <w:t>connectionString</w:t>
+      </w:r>
+      <w:proofErr w:type="spellEnd"/>
+      <w:proofErr w:type="gramEnd"/>
+      <w:r>
+        <w:rPr>
+          <w:rFonts w:ascii="Consolas" w:hAnsi="Consolas" w:cs="Consolas"/>
+          <w:sz w:val="18"/>
+          <w:szCs w:val="18"/>
+        </w:rPr>
+        <w:t>="data source=.\</w:t>
+      </w:r>
+      <w:proofErr w:type="spellStart"/>
+      <w:r>
+        <w:rPr>
+          <w:rFonts w:ascii="Consolas" w:hAnsi="Consolas" w:cs="Consolas"/>
+          <w:sz w:val="18"/>
+          <w:szCs w:val="18"/>
+        </w:rPr>
+        <w:t>SQLEXPRESS;Integrated</w:t>
+      </w:r>
+      <w:proofErr w:type="spellEnd"/>
+      <w:r>
+        <w:rPr>
+          <w:rFonts w:ascii="Consolas" w:hAnsi="Consolas" w:cs="Consolas"/>
+          <w:sz w:val="18"/>
+          <w:szCs w:val="18"/>
+        </w:rPr>
+        <w:t xml:space="preserve"> Security=</w:t>
+      </w:r>
+      <w:proofErr w:type="spellStart"/>
+      <w:r>
+        <w:rPr>
+          <w:rFonts w:ascii="Consolas" w:hAnsi="Consolas" w:cs="Consolas"/>
+          <w:sz w:val="18"/>
+          <w:szCs w:val="18"/>
+        </w:rPr>
+        <w:t>SSPI;AttachDBFilename</w:t>
+      </w:r>
+      <w:proofErr w:type="spellEnd"/>
+      <w:r>
+        <w:rPr>
+          <w:rFonts w:ascii="Consolas" w:hAnsi="Consolas" w:cs="Consolas"/>
+          <w:sz w:val="18"/>
+          <w:szCs w:val="18"/>
+        </w:rPr>
+        <w:t>=|</w:t>
+      </w:r>
+      <w:proofErr w:type="spellStart"/>
+      <w:r>
+        <w:rPr>
+          <w:rFonts w:ascii="Consolas" w:hAnsi="Consolas" w:cs="Consolas"/>
+          <w:sz w:val="18"/>
+          <w:szCs w:val="18"/>
+        </w:rPr>
+        <w:t>DataDirectory|aspnetdb.mdf;User</w:t>
+      </w:r>
+      <w:proofErr w:type="spellEnd"/>
+      <w:r>
+        <w:rPr>
+          <w:rFonts w:ascii="Consolas" w:hAnsi="Consolas" w:cs="Consolas"/>
+          <w:sz w:val="18"/>
+          <w:szCs w:val="18"/>
+        </w:rPr>
+        <w:t xml:space="preserve"> Instance=true"</w:t>
+      </w:r>
+    </w:p>
+    <w:p>
+      <w:pPr>
+        <w:ind w:left="720"/>
+      </w:pPr>
+      <w:r>
+        <w:rPr>
+          <w:rFonts w:ascii="Consolas" w:hAnsi="Consolas" w:cs="Consolas"/>
+          <w:sz w:val="18"/>
+          <w:szCs w:val="18"/>
+        </w:rPr>
+        <w:t xml:space="preserve">         </w:t>
+      </w:r>
+      <w:proofErr w:type="spellStart"/>
+      <w:proofErr w:type="gramStart"/>
+      <w:r>
+        <w:rPr>
+          <w:rFonts w:ascii="Consolas" w:hAnsi="Consolas" w:cs="Consolas"/>
+          <w:sz w:val="18"/>
+          <w:szCs w:val="18"/>
+        </w:rPr>
+        <w:t>providerName</w:t>
+      </w:r>
+      <w:proofErr w:type="spellEnd"/>
+      <w:proofErr w:type="gramEnd"/>
+      <w:r>
+        <w:rPr>
+          <w:rFonts w:ascii="Consolas" w:hAnsi="Consolas" w:cs="Consolas"/>
+          <w:sz w:val="18"/>
+          <w:szCs w:val="18"/>
+        </w:rPr>
+        <w:t>="</w:t>
+      </w:r>
+      <w:proofErr w:type="spellStart"/>
+      <w:r>
+        <w:rPr>
+          <w:rFonts w:ascii="Consolas" w:hAnsi="Consolas" w:cs="Consolas"/>
+          <w:sz w:val="18"/>
+          <w:szCs w:val="18"/>
+        </w:rPr>
+        <w:t>System.Data.SqlClient</w:t>
+      </w:r>
+      <w:proofErr w:type="spellEnd"/>
+      <w:r>
+        <w:rPr>
+          <w:rFonts w:ascii="Consolas" w:hAnsi="Consolas" w:cs="Consolas"/>
+          <w:sz w:val="18"/>
+          <w:szCs w:val="18"/>
+        </w:rPr>
+        <w:t>" /&gt;</w:t>
+      </w:r>
+    </w:p>
+    <w:p/>
+    <w:p>
+      <w:r>
+        <w:t>Add Default pages</w:t>
+      </w:r>
+    </w:p>
+    <w:p>
+      <w:pPr>
+        <w:ind w:left="720"/>
+        <w:rPr>
+          <w:rFonts w:ascii="Consolas" w:hAnsi="Consolas" w:cs="Consolas"/>
+          <w:sz w:val="18"/>
+          <w:szCs w:val="18"/>
+        </w:rPr>
+      </w:pPr>
+      <w:r>
+        <w:rPr>
+          <w:rFonts w:ascii="Consolas" w:hAnsi="Consolas" w:cs="Consolas"/>
+          <w:sz w:val="18"/>
+          <w:szCs w:val="18"/>
+        </w:rPr>
+        <w:t xml:space="preserve">        &lt;add namespace="</w:t>
+      </w:r>
+      <w:proofErr w:type="spellStart"/>
+      <w:r>
+        <w:rPr>
+          <w:rFonts w:ascii="Consolas" w:hAnsi="Consolas" w:cs="Consolas"/>
+          <w:sz w:val="18"/>
+          <w:szCs w:val="18"/>
+        </w:rPr>
+        <w:t>System.Web.WebPages</w:t>
+      </w:r>
+      <w:proofErr w:type="spellEnd"/>
+      <w:r>
+        <w:rPr>
+          <w:rFonts w:ascii="Consolas" w:hAnsi="Consolas" w:cs="Consolas"/>
+          <w:sz w:val="18"/>
+          <w:szCs w:val="18"/>
+        </w:rPr>
+        <w:t>" /&gt;</w:t>
       </w:r>
       <w:bookmarkStart w:id="0" w:name="_GoBack"/>
       <w:bookmarkEnd w:id="0"/>
-      <w:r>
-        <w:rPr>
-          <w:b/>
-          <w:bCs/>
-        </w:rPr>
-        <w:t>bug off</w:t>
-      </w:r>
-    </w:p>
-    <w:p>
-      <w:pPr>
-        <w:ind w:left="720"/>
-      </w:pPr>
-      <w:r>
-        <w:t xml:space="preserve">From </w:t>
-      </w:r>
-      <w:r>
-        <w:rPr>
-          <w:rFonts w:ascii="Consolas" w:hAnsi="Consolas" w:cs="Consolas"/>
-          <w:sz w:val="18"/>
-          <w:szCs w:val="18"/>
-        </w:rPr>
-        <w:t xml:space="preserve">&lt;compilation debug="true" </w:t>
+    </w:p>
+    <w:p>
+      <w:pPr>
+        <w:ind w:left="720"/>
+        <w:rPr>
+          <w:rFonts w:ascii="Consolas" w:hAnsi="Consolas" w:cs="Consolas"/>
+          <w:sz w:val="18"/>
+          <w:szCs w:val="18"/>
+        </w:rPr>
+      </w:pPr>
+      <w:r>
+        <w:rPr>
+          <w:rFonts w:ascii="Consolas" w:hAnsi="Consolas" w:cs="Consolas"/>
+          <w:sz w:val="18"/>
+          <w:szCs w:val="18"/>
+        </w:rPr>
+        <w:t xml:space="preserve">      &lt;/namespaces&gt;</w:t>
+      </w:r>
+    </w:p>
+    <w:p>
+      <w:pPr>
+        <w:ind w:left="720"/>
+        <w:rPr>
+          <w:rFonts w:ascii="Consolas" w:hAnsi="Consolas" w:cs="Consolas"/>
+          <w:sz w:val="18"/>
+          <w:szCs w:val="18"/>
+        </w:rPr>
+      </w:pPr>
+      <w:r>
+        <w:rPr>
+          <w:rFonts w:ascii="Consolas" w:hAnsi="Consolas" w:cs="Consolas"/>
+          <w:sz w:val="18"/>
+          <w:szCs w:val="18"/>
+        </w:rPr>
+        <w:t xml:space="preserve">    &lt;/pages&gt;</w:t>
+      </w:r>
+    </w:p>
+    <w:p>
+      <w:pPr>
+        <w:ind w:left="720"/>
+        <w:rPr>
+          <w:rFonts w:ascii="Consolas" w:hAnsi="Consolas" w:cs="Consolas"/>
+          <w:sz w:val="18"/>
+          <w:szCs w:val="18"/>
+        </w:rPr>
+      </w:pPr>
+      <w:r>
+        <w:rPr>
+          <w:rFonts w:ascii="Consolas" w:hAnsi="Consolas" w:cs="Consolas"/>
+          <w:sz w:val="18"/>
+          <w:szCs w:val="18"/>
+        </w:rPr>
+        <w:t xml:space="preserve">  &lt;/</w:t>
       </w:r>
       <w:proofErr w:type="spellStart"/>
       <w:r>
@@ -103,7 +446,7 @@
           <w:sz w:val="18"/>
           <w:szCs w:val="18"/>
         </w:rPr>
-        <w:t>targetFramework</w:t>
+        <w:t>system.web</w:t>
       </w:r>
       <w:proofErr w:type="spellEnd"/>
       <w:r>
@@ -112,41 +455,35 @@
           <w:sz w:val="18"/>
           <w:szCs w:val="18"/>
         </w:rPr>
-        <w:t>="4.0"&gt;</w:t>
-      </w:r>
-    </w:p>
-    <w:p>
-      <w:pPr>
-        <w:ind w:left="720"/>
-        <w:rPr>
-          <w:rFonts w:ascii="Consolas" w:hAnsi="Consolas" w:cs="Consolas"/>
-          <w:sz w:val="18"/>
-          <w:szCs w:val="18"/>
-        </w:rPr>
-      </w:pPr>
-      <w:proofErr w:type="gramStart"/>
-      <w:r>
-        <w:t>to</w:t>
-      </w:r>
-      <w:r>
-        <w:t xml:space="preserve">  </w:t>
-      </w:r>
-      <w:r>
-        <w:rPr>
-          <w:rFonts w:ascii="Consolas" w:hAnsi="Consolas" w:cs="Consolas"/>
-          <w:sz w:val="18"/>
-          <w:szCs w:val="18"/>
-        </w:rPr>
-        <w:t>&lt;</w:t>
-      </w:r>
-      <w:proofErr w:type="gramEnd"/>
-      <w:r>
-        <w:rPr>
-          <w:rFonts w:ascii="Consolas" w:hAnsi="Consolas" w:cs="Consolas"/>
-          <w:sz w:val="18"/>
-          <w:szCs w:val="18"/>
-        </w:rPr>
-        <w:t xml:space="preserve">compilation </w:t>
+        <w:t>&gt;</w:t>
+      </w:r>
+    </w:p>
+    <w:p>
+      <w:pPr>
+        <w:ind w:left="720"/>
+        <w:rPr>
+          <w:rFonts w:ascii="Consolas" w:hAnsi="Consolas" w:cs="Consolas"/>
+          <w:sz w:val="18"/>
+          <w:szCs w:val="18"/>
+        </w:rPr>
+      </w:pPr>
+    </w:p>
+    <w:p>
+      <w:pPr>
+        <w:ind w:left="720"/>
+        <w:rPr>
+          <w:rFonts w:ascii="Consolas" w:hAnsi="Consolas" w:cs="Consolas"/>
+          <w:sz w:val="18"/>
+          <w:szCs w:val="18"/>
+        </w:rPr>
+      </w:pPr>
+      <w:r>
+        <w:rPr>
+          <w:rFonts w:ascii="Consolas" w:hAnsi="Consolas" w:cs="Consolas"/>
+          <w:sz w:val="18"/>
+          <w:szCs w:val="18"/>
+        </w:rPr>
+        <w:t xml:space="preserve">  &lt;</w:t>
       </w:r>
       <w:proofErr w:type="spellStart"/>
       <w:r>
@@ -155,7 +492,7 @@
           <w:sz w:val="18"/>
           <w:szCs w:val="18"/>
         </w:rPr>
-        <w:t>targetFramework</w:t>
+        <w:t>system.webServer</w:t>
       </w:r>
       <w:proofErr w:type="spellEnd"/>
       <w:r>
@@ -164,30 +501,25 @@
           <w:sz w:val="18"/>
           <w:szCs w:val="18"/>
         </w:rPr>
-        <w:t>="4.0"&gt;</w:t>
-      </w:r>
-    </w:p>
-    <w:p>
-      <w:r>
-        <w:t>Change this:</w:t>
-      </w:r>
-    </w:p>
-    <w:p>
-      <w:pPr>
-        <w:ind w:left="720"/>
-        <w:rPr>
-          <w:rFonts w:ascii="Consolas" w:hAnsi="Consolas" w:cs="Consolas"/>
-          <w:sz w:val="18"/>
-          <w:szCs w:val="18"/>
-        </w:rPr>
-      </w:pPr>
-      <w:r>
-        <w:rPr>
-          <w:rFonts w:ascii="Consolas" w:hAnsi="Consolas" w:cs="Consolas"/>
-          <w:sz w:val="18"/>
-          <w:szCs w:val="18"/>
-        </w:rPr>
-        <w:t xml:space="preserve">    &lt;add name="</w:t>
+        <w:t>&gt;</w:t>
+      </w:r>
+    </w:p>
+    <w:p>
+      <w:pPr>
+        <w:ind w:left="720"/>
+        <w:rPr>
+          <w:rFonts w:ascii="Consolas" w:hAnsi="Consolas" w:cs="Consolas"/>
+          <w:sz w:val="18"/>
+          <w:szCs w:val="18"/>
+        </w:rPr>
+      </w:pPr>
+      <w:r>
+        <w:rPr>
+          <w:rFonts w:ascii="Consolas" w:hAnsi="Consolas" w:cs="Consolas"/>
+          <w:sz w:val="18"/>
+          <w:szCs w:val="18"/>
+        </w:rPr>
+        <w:t xml:space="preserve">    &lt;validation </w:t>
       </w:r>
       <w:proofErr w:type="spellStart"/>
       <w:r>
@@ -196,7 +528,7 @@
           <w:sz w:val="18"/>
           <w:szCs w:val="18"/>
         </w:rPr>
-        <w:t>ApplicationServices</w:t>
+        <w:t>validateIntegratedModeConfiguration</w:t>
       </w:r>
       <w:proofErr w:type="spellEnd"/>
       <w:r>
@@ -205,25 +537,97 @@
           <w:sz w:val="18"/>
           <w:szCs w:val="18"/>
         </w:rPr>
-        <w:t>"</w:t>
-      </w:r>
-    </w:p>
-    <w:p>
-      <w:pPr>
-        <w:ind w:left="720"/>
-        <w:rPr>
-          <w:rFonts w:ascii="Consolas" w:hAnsi="Consolas" w:cs="Consolas"/>
-          <w:sz w:val="18"/>
-          <w:szCs w:val="18"/>
-        </w:rPr>
-      </w:pPr>
-      <w:r>
-        <w:rPr>
-          <w:rFonts w:ascii="Consolas" w:hAnsi="Consolas" w:cs="Consolas"/>
-          <w:sz w:val="18"/>
-          <w:szCs w:val="18"/>
-        </w:rPr>
-        <w:t xml:space="preserve">         </w:t>
+        <w:t>="false" /&gt;</w:t>
+      </w:r>
+    </w:p>
+    <w:p>
+      <w:pPr>
+        <w:ind w:left="720"/>
+        <w:rPr>
+          <w:rFonts w:ascii="Consolas" w:hAnsi="Consolas" w:cs="Consolas"/>
+          <w:sz w:val="18"/>
+          <w:szCs w:val="18"/>
+        </w:rPr>
+      </w:pPr>
+      <w:r>
+        <w:rPr>
+          <w:rFonts w:ascii="Consolas" w:hAnsi="Consolas" w:cs="Consolas"/>
+          <w:sz w:val="18"/>
+          <w:szCs w:val="18"/>
+        </w:rPr>
+        <w:t xml:space="preserve">    &lt;modules </w:t>
+      </w:r>
+      <w:proofErr w:type="spellStart"/>
+      <w:r>
+        <w:rPr>
+          <w:rFonts w:ascii="Consolas" w:hAnsi="Consolas" w:cs="Consolas"/>
+          <w:sz w:val="18"/>
+          <w:szCs w:val="18"/>
+        </w:rPr>
+        <w:t>runAllManagedModulesForAllRequests</w:t>
+      </w:r>
+      <w:proofErr w:type="spellEnd"/>
+      <w:r>
+        <w:rPr>
+          <w:rFonts w:ascii="Consolas" w:hAnsi="Consolas" w:cs="Consolas"/>
+          <w:sz w:val="18"/>
+          <w:szCs w:val="18"/>
+        </w:rPr>
+        <w:t>="true" /&gt;</w:t>
+      </w:r>
+    </w:p>
+    <w:p>
+      <w:pPr>
+        <w:ind w:left="720"/>
+        <w:rPr>
+          <w:rFonts w:ascii="Consolas" w:hAnsi="Consolas" w:cs="Consolas"/>
+          <w:sz w:val="18"/>
+          <w:szCs w:val="18"/>
+        </w:rPr>
+      </w:pPr>
+      <w:r>
+        <w:rPr>
+          <w:rFonts w:ascii="Consolas" w:hAnsi="Consolas" w:cs="Consolas"/>
+          <w:sz w:val="18"/>
+          <w:szCs w:val="18"/>
+        </w:rPr>
+        <w:t xml:space="preserve">        &lt;</w:t>
+      </w:r>
+      <w:proofErr w:type="spellStart"/>
+      <w:r>
+        <w:rPr>
+          <w:rFonts w:ascii="Consolas" w:hAnsi="Consolas" w:cs="Consolas"/>
+          <w:sz w:val="18"/>
+          <w:szCs w:val="18"/>
+        </w:rPr>
+        <w:t>directoryBrowse</w:t>
+      </w:r>
+      <w:proofErr w:type="spellEnd"/>
+      <w:r>
+        <w:rPr>
+          <w:rFonts w:ascii="Consolas" w:hAnsi="Consolas" w:cs="Consolas"/>
+          <w:sz w:val="18"/>
+          <w:szCs w:val="18"/>
+        </w:rPr>
+        <w:t xml:space="preserve"> enabled="false" /&gt;</w:t>
+      </w:r>
+    </w:p>
+    <w:p>
+      <w:pPr>
+        <w:ind w:left="720"/>
+        <w:rPr>
+          <w:rFonts w:ascii="Consolas" w:hAnsi="Consolas" w:cs="Consolas"/>
+          <w:sz w:val="18"/>
+          <w:szCs w:val="18"/>
+        </w:rPr>
+      </w:pPr>
+      <w:r>
+        <w:rPr>
+          <w:rFonts w:ascii="Consolas" w:hAnsi="Consolas" w:cs="Consolas"/>
+          <w:sz w:val="18"/>
+          <w:szCs w:val="18"/>
+        </w:rPr>
+        <w:t xml:space="preserve">        &lt;</w:t>
       </w:r>
       <w:proofErr w:type="spellStart"/>
       <w:proofErr w:type="gramStart"/>
@@ -233,7 +637,7 @@
           <w:sz w:val="18"/>
           <w:szCs w:val="18"/>
         </w:rPr>
-        <w:t>connectionString</w:t>
+        <w:t>defaultDocument</w:t>
       </w:r>
       <w:proofErr w:type="spellEnd"/>
       <w:proofErr w:type="gramEnd"/>
@@ -243,7 +647,133 @@
           <w:sz w:val="18"/>
           <w:szCs w:val="18"/>
         </w:rPr>
-        <w:t>="data source=.\</w:t>
+        <w:t>&gt;</w:t>
+      </w:r>
+    </w:p>
+    <w:p>
+      <w:pPr>
+        <w:ind w:left="720"/>
+        <w:rPr>
+          <w:rFonts w:ascii="Consolas" w:hAnsi="Consolas" w:cs="Consolas"/>
+          <w:sz w:val="18"/>
+          <w:szCs w:val="18"/>
+        </w:rPr>
+      </w:pPr>
+      <w:r>
+        <w:rPr>
+          <w:rFonts w:ascii="Consolas" w:hAnsi="Consolas" w:cs="Consolas"/>
+          <w:sz w:val="18"/>
+          <w:szCs w:val="18"/>
+        </w:rPr>
+        <w:t xml:space="preserve">            &lt;</w:t>
+      </w:r>
+      <w:proofErr w:type="gramStart"/>
+      <w:r>
+        <w:rPr>
+          <w:rFonts w:ascii="Consolas" w:hAnsi="Consolas" w:cs="Consolas"/>
+          <w:sz w:val="18"/>
+          <w:szCs w:val="18"/>
+        </w:rPr>
+        <w:t>files</w:t>
+      </w:r>
+      <w:proofErr w:type="gramEnd"/>
+      <w:r>
+        <w:rPr>
+          <w:rFonts w:ascii="Consolas" w:hAnsi="Consolas" w:cs="Consolas"/>
+          <w:sz w:val="18"/>
+          <w:szCs w:val="18"/>
+        </w:rPr>
+        <w:t>&gt;</w:t>
+      </w:r>
+    </w:p>
+    <w:p>
+      <w:pPr>
+        <w:ind w:left="720"/>
+        <w:rPr>
+          <w:rFonts w:ascii="Consolas" w:hAnsi="Consolas" w:cs="Consolas"/>
+          <w:sz w:val="18"/>
+          <w:szCs w:val="18"/>
+        </w:rPr>
+      </w:pPr>
+      <w:r>
+        <w:rPr>
+          <w:rFonts w:ascii="Consolas" w:hAnsi="Consolas" w:cs="Consolas"/>
+          <w:sz w:val="18"/>
+          <w:szCs w:val="18"/>
+        </w:rPr>
+        <w:t xml:space="preserve">                &lt;clear /&gt;</w:t>
+      </w:r>
+    </w:p>
+    <w:p>
+      <w:pPr>
+        <w:ind w:left="720"/>
+        <w:rPr>
+          <w:rFonts w:ascii="Consolas" w:hAnsi="Consolas" w:cs="Consolas"/>
+          <w:sz w:val="18"/>
+          <w:szCs w:val="18"/>
+        </w:rPr>
+      </w:pPr>
+      <w:r>
+        <w:rPr>
+          <w:rFonts w:ascii="Consolas" w:hAnsi="Consolas" w:cs="Consolas"/>
+          <w:sz w:val="18"/>
+          <w:szCs w:val="18"/>
+        </w:rPr>
+        <w:t xml:space="preserve">                &lt;add value="default.aspx" /&gt;</w:t>
+      </w:r>
+    </w:p>
+    <w:p>
+      <w:pPr>
+        <w:ind w:left="720"/>
+        <w:rPr>
+          <w:rFonts w:ascii="Consolas" w:hAnsi="Consolas" w:cs="Consolas"/>
+          <w:sz w:val="18"/>
+          <w:szCs w:val="18"/>
+        </w:rPr>
+      </w:pPr>
+      <w:r>
+        <w:rPr>
+          <w:rFonts w:ascii="Consolas" w:hAnsi="Consolas" w:cs="Consolas"/>
+          <w:sz w:val="18"/>
+          <w:szCs w:val="18"/>
+        </w:rPr>
+        <w:t xml:space="preserve">                &lt;add value="index.aspx" /&gt;</w:t>
+      </w:r>
+    </w:p>
+    <w:p>
+      <w:pPr>
+        <w:ind w:left="720"/>
+        <w:rPr>
+          <w:rFonts w:ascii="Consolas" w:hAnsi="Consolas" w:cs="Consolas"/>
+          <w:sz w:val="18"/>
+          <w:szCs w:val="18"/>
+        </w:rPr>
+      </w:pPr>
+      <w:r>
+        <w:rPr>
+          <w:rFonts w:ascii="Consolas" w:hAnsi="Consolas" w:cs="Consolas"/>
+          <w:sz w:val="18"/>
+          <w:szCs w:val="18"/>
+        </w:rPr>
+        <w:t xml:space="preserve">            &lt;/files&gt;</w:t>
+      </w:r>
+    </w:p>
+    <w:p>
+      <w:pPr>
+        <w:ind w:left="720"/>
+        <w:rPr>
+          <w:rFonts w:ascii="Consolas" w:hAnsi="Consolas" w:cs="Consolas"/>
+          <w:sz w:val="18"/>
+          <w:szCs w:val="18"/>
+        </w:rPr>
+      </w:pPr>
+      <w:r>
+        <w:rPr>
+          <w:rFonts w:ascii="Consolas" w:hAnsi="Consolas" w:cs="Consolas"/>
+          <w:sz w:val="18"/>
+          <w:szCs w:val="18"/>
+        </w:rPr>
+        <w:t xml:space="preserve">        &lt;/</w:t>
       </w:r>
       <w:proofErr w:type="spellStart"/>
       <w:r>
@@ -252,7 +782,7 @@
           <w:sz w:val="18"/>
           <w:szCs w:val="18"/>
         </w:rPr>
-        <w:t>SQLEXPRESS;Integrated</w:t>
+        <w:t>defaultDocument</w:t>
       </w:r>
       <w:proofErr w:type="spellEnd"/>
       <w:r>
@@ -261,7 +791,20 @@
           <w:sz w:val="18"/>
           <w:szCs w:val="18"/>
         </w:rPr>
-        <w:t xml:space="preserve"> Security=</w:t>
+        <w:t>&gt;</w:t>
+      </w:r>
+    </w:p>
+    <w:p>
+      <w:pPr>
+        <w:ind w:left="720"/>
+      </w:pPr>
+      <w:r>
+        <w:rPr>
+          <w:rFonts w:ascii="Consolas" w:hAnsi="Consolas" w:cs="Consolas"/>
+          <w:sz w:val="18"/>
+          <w:szCs w:val="18"/>
+        </w:rPr>
+        <w:t xml:space="preserve">  &lt;/</w:t>
       </w:r>
       <w:proofErr w:type="spellStart"/>
       <w:r>
@@ -270,7 +813,7 @@
           <w:sz w:val="18"/>
           <w:szCs w:val="18"/>
         </w:rPr>
-        <w:t>SSPI;AttachDBFilename</w:t>
+        <w:t>system.webServer</w:t>
       </w:r>
       <w:proofErr w:type="spellEnd"/>
       <w:r>
@@ -279,611 +822,65 @@
           <w:sz w:val="18"/>
           <w:szCs w:val="18"/>
         </w:rPr>
-        <w:t>=|</w:t>
+        <w:t>&gt;</w:t>
+      </w:r>
+    </w:p>
+    <w:p>
+      <w:r>
+        <w:t>Version control</w:t>
+      </w:r>
+    </w:p>
+    <w:p>
+      <w:r>
+        <w:t>Change</w:t>
+      </w:r>
+    </w:p>
+    <w:p>
+      <w:r>
+        <w:t>&lt;add key="</w:t>
       </w:r>
       <w:proofErr w:type="spellStart"/>
       <w:r>
-        <w:rPr>
-          <w:rFonts w:ascii="Consolas" w:hAnsi="Consolas" w:cs="Consolas"/>
-          <w:sz w:val="18"/>
-          <w:szCs w:val="18"/>
-        </w:rPr>
-        <w:t>DataDirectory|aspnetdb.mdf;User</w:t>
-      </w:r>
-      <w:proofErr w:type="spellEnd"/>
-      <w:r>
-        <w:rPr>
-          <w:rFonts w:ascii="Consolas" w:hAnsi="Consolas" w:cs="Consolas"/>
-          <w:sz w:val="18"/>
-          <w:szCs w:val="18"/>
-        </w:rPr>
-        <w:t xml:space="preserve"> Instance=true"</w:t>
-      </w:r>
-    </w:p>
-    <w:p>
-      <w:pPr>
-        <w:ind w:left="720"/>
-      </w:pPr>
-      <w:r>
-        <w:rPr>
-          <w:rFonts w:ascii="Consolas" w:hAnsi="Consolas" w:cs="Consolas"/>
-          <w:sz w:val="18"/>
-          <w:szCs w:val="18"/>
-        </w:rPr>
-        <w:t xml:space="preserve">         </w:t>
-      </w:r>
-      <w:proofErr w:type="spellStart"/>
+        <w:t>webpages</w:t>
+      </w:r>
       <w:proofErr w:type="gramStart"/>
       <w:r>
-        <w:rPr>
-          <w:rFonts w:ascii="Consolas" w:hAnsi="Consolas" w:cs="Consolas"/>
-          <w:sz w:val="18"/>
-          <w:szCs w:val="18"/>
-        </w:rPr>
-        <w:t>providerName</w:t>
+        <w:t>:Version</w:t>
       </w:r>
       <w:proofErr w:type="spellEnd"/>
       <w:proofErr w:type="gramEnd"/>
       <w:r>
-        <w:rPr>
-          <w:rFonts w:ascii="Consolas" w:hAnsi="Consolas" w:cs="Consolas"/>
-          <w:sz w:val="18"/>
-          <w:szCs w:val="18"/>
-        </w:rPr>
-        <w:t>="</w:t>
+        <w:t>" value="1.0.0.</w:t>
+      </w:r>
+      <w:r>
+        <w:t>0</w:t>
+      </w:r>
+      <w:r>
+        <w:t>"/&gt;</w:t>
+      </w:r>
+    </w:p>
+    <w:p>
+      <w:r>
+        <w:lastRenderedPageBreak/>
+        <w:t>To</w:t>
+      </w:r>
+    </w:p>
+    <w:p>
+      <w:r>
+        <w:t>&lt;add key="</w:t>
       </w:r>
       <w:proofErr w:type="spellStart"/>
       <w:r>
-        <w:rPr>
-          <w:rFonts w:ascii="Consolas" w:hAnsi="Consolas" w:cs="Consolas"/>
-          <w:sz w:val="18"/>
-          <w:szCs w:val="18"/>
-        </w:rPr>
-        <w:t>System.Data.SqlClient</w:t>
-      </w:r>
-      <w:proofErr w:type="spellEnd"/>
-      <w:r>
-        <w:rPr>
-          <w:rFonts w:ascii="Consolas" w:hAnsi="Consolas" w:cs="Consolas"/>
-          <w:sz w:val="18"/>
-          <w:szCs w:val="18"/>
-        </w:rPr>
-        <w:t>" /&gt;</w:t>
-      </w:r>
-    </w:p>
-    <w:p/>
-    <w:p>
-      <w:r>
-        <w:t>Add Default pages</w:t>
-      </w:r>
-    </w:p>
-    <w:p>
-      <w:pPr>
-        <w:ind w:left="720"/>
-        <w:rPr>
-          <w:rFonts w:ascii="Consolas" w:hAnsi="Consolas" w:cs="Consolas"/>
-          <w:sz w:val="18"/>
-          <w:szCs w:val="18"/>
-        </w:rPr>
-      </w:pPr>
-      <w:r>
-        <w:rPr>
-          <w:rFonts w:ascii="Consolas" w:hAnsi="Consolas" w:cs="Consolas"/>
-          <w:sz w:val="18"/>
-          <w:szCs w:val="18"/>
-        </w:rPr>
-        <w:t xml:space="preserve">        &lt;add namespace="</w:t>
-      </w:r>
-      <w:proofErr w:type="spellStart"/>
-      <w:r>
-        <w:rPr>
-          <w:rFonts w:ascii="Consolas" w:hAnsi="Consolas" w:cs="Consolas"/>
-          <w:sz w:val="18"/>
-          <w:szCs w:val="18"/>
-        </w:rPr>
-        <w:t>System.Web.WebPages</w:t>
-      </w:r>
-      <w:proofErr w:type="spellEnd"/>
-      <w:r>
-        <w:rPr>
-          <w:rFonts w:ascii="Consolas" w:hAnsi="Consolas" w:cs="Consolas"/>
-          <w:sz w:val="18"/>
-          <w:szCs w:val="18"/>
-        </w:rPr>
-        <w:t>" /&gt;</w:t>
-      </w:r>
-    </w:p>
-    <w:p>
-      <w:pPr>
-        <w:ind w:left="720"/>
-        <w:rPr>
-          <w:rFonts w:ascii="Consolas" w:hAnsi="Consolas" w:cs="Consolas"/>
-          <w:sz w:val="18"/>
-          <w:szCs w:val="18"/>
-        </w:rPr>
-      </w:pPr>
-      <w:r>
-        <w:rPr>
-          <w:rFonts w:ascii="Consolas" w:hAnsi="Consolas" w:cs="Consolas"/>
-          <w:sz w:val="18"/>
-          <w:szCs w:val="18"/>
-        </w:rPr>
-        <w:t xml:space="preserve">      &lt;/namespaces&gt;</w:t>
-      </w:r>
-    </w:p>
-    <w:p>
-      <w:pPr>
-        <w:ind w:left="720"/>
-        <w:rPr>
-          <w:rFonts w:ascii="Consolas" w:hAnsi="Consolas" w:cs="Consolas"/>
-          <w:sz w:val="18"/>
-          <w:szCs w:val="18"/>
-        </w:rPr>
-      </w:pPr>
-      <w:r>
-        <w:rPr>
-          <w:rFonts w:ascii="Consolas" w:hAnsi="Consolas" w:cs="Consolas"/>
-          <w:sz w:val="18"/>
-          <w:szCs w:val="18"/>
-        </w:rPr>
-        <w:t xml:space="preserve">    &lt;/pages&gt;</w:t>
-      </w:r>
-    </w:p>
-    <w:p>
-      <w:pPr>
-        <w:ind w:left="720"/>
-        <w:rPr>
-          <w:rFonts w:ascii="Consolas" w:hAnsi="Consolas" w:cs="Consolas"/>
-          <w:sz w:val="18"/>
-          <w:szCs w:val="18"/>
-        </w:rPr>
-      </w:pPr>
-      <w:r>
-        <w:rPr>
-          <w:rFonts w:ascii="Consolas" w:hAnsi="Consolas" w:cs="Consolas"/>
-          <w:sz w:val="18"/>
-          <w:szCs w:val="18"/>
-        </w:rPr>
-        <w:t xml:space="preserve">  &lt;/</w:t>
-      </w:r>
-      <w:proofErr w:type="spellStart"/>
-      <w:r>
-        <w:rPr>
-          <w:rFonts w:ascii="Consolas" w:hAnsi="Consolas" w:cs="Consolas"/>
-          <w:sz w:val="18"/>
-          <w:szCs w:val="18"/>
-        </w:rPr>
-        <w:t>system.web</w:t>
-      </w:r>
-      <w:proofErr w:type="spellEnd"/>
-      <w:r>
-        <w:rPr>
-          <w:rFonts w:ascii="Consolas" w:hAnsi="Consolas" w:cs="Consolas"/>
-          <w:sz w:val="18"/>
-          <w:szCs w:val="18"/>
-        </w:rPr>
-        <w:t>&gt;</w:t>
-      </w:r>
-    </w:p>
-    <w:p>
-      <w:pPr>
-        <w:ind w:left="720"/>
-        <w:rPr>
-          <w:rFonts w:ascii="Consolas" w:hAnsi="Consolas" w:cs="Consolas"/>
-          <w:sz w:val="18"/>
-          <w:szCs w:val="18"/>
-        </w:rPr>
-      </w:pPr>
-    </w:p>
-    <w:p>
-      <w:pPr>
-        <w:ind w:left="720"/>
-        <w:rPr>
-          <w:rFonts w:ascii="Consolas" w:hAnsi="Consolas" w:cs="Consolas"/>
-          <w:sz w:val="18"/>
-          <w:szCs w:val="18"/>
-        </w:rPr>
-      </w:pPr>
-      <w:r>
-        <w:rPr>
-          <w:rFonts w:ascii="Consolas" w:hAnsi="Consolas" w:cs="Consolas"/>
-          <w:sz w:val="18"/>
-          <w:szCs w:val="18"/>
-        </w:rPr>
-        <w:t xml:space="preserve">  &lt;</w:t>
-      </w:r>
-      <w:proofErr w:type="spellStart"/>
-      <w:r>
-        <w:rPr>
-          <w:rFonts w:ascii="Consolas" w:hAnsi="Consolas" w:cs="Consolas"/>
-          <w:sz w:val="18"/>
-          <w:szCs w:val="18"/>
-        </w:rPr>
-        <w:t>system.webServer</w:t>
-      </w:r>
-      <w:proofErr w:type="spellEnd"/>
-      <w:r>
-        <w:rPr>
-          <w:rFonts w:ascii="Consolas" w:hAnsi="Consolas" w:cs="Consolas"/>
-          <w:sz w:val="18"/>
-          <w:szCs w:val="18"/>
-        </w:rPr>
-        <w:t>&gt;</w:t>
-      </w:r>
-    </w:p>
-    <w:p>
-      <w:pPr>
-        <w:ind w:left="720"/>
-        <w:rPr>
-          <w:rFonts w:ascii="Consolas" w:hAnsi="Consolas" w:cs="Consolas"/>
-          <w:sz w:val="18"/>
-          <w:szCs w:val="18"/>
-        </w:rPr>
-      </w:pPr>
-      <w:r>
-        <w:rPr>
-          <w:rFonts w:ascii="Consolas" w:hAnsi="Consolas" w:cs="Consolas"/>
-          <w:sz w:val="18"/>
-          <w:szCs w:val="18"/>
-        </w:rPr>
-        <w:t xml:space="preserve">    &lt;validation </w:t>
-      </w:r>
-      <w:proofErr w:type="spellStart"/>
-      <w:r>
-        <w:rPr>
-          <w:rFonts w:ascii="Consolas" w:hAnsi="Consolas" w:cs="Consolas"/>
-          <w:sz w:val="18"/>
-          <w:szCs w:val="18"/>
-        </w:rPr>
-        <w:t>validateIntegratedModeConfiguration</w:t>
-      </w:r>
-      <w:proofErr w:type="spellEnd"/>
-      <w:r>
-        <w:rPr>
-          <w:rFonts w:ascii="Consolas" w:hAnsi="Consolas" w:cs="Consolas"/>
-          <w:sz w:val="18"/>
-          <w:szCs w:val="18"/>
-        </w:rPr>
-        <w:t>="false" /&gt;</w:t>
-      </w:r>
-    </w:p>
-    <w:p>
-      <w:pPr>
-        <w:ind w:left="720"/>
-        <w:rPr>
-          <w:rFonts w:ascii="Consolas" w:hAnsi="Consolas" w:cs="Consolas"/>
-          <w:sz w:val="18"/>
-          <w:szCs w:val="18"/>
-        </w:rPr>
-      </w:pPr>
-      <w:r>
-        <w:rPr>
-          <w:rFonts w:ascii="Consolas" w:hAnsi="Consolas" w:cs="Consolas"/>
-          <w:sz w:val="18"/>
-          <w:szCs w:val="18"/>
-        </w:rPr>
-        <w:t xml:space="preserve">    &lt;modules </w:t>
-      </w:r>
-      <w:proofErr w:type="spellStart"/>
-      <w:r>
-        <w:rPr>
-          <w:rFonts w:ascii="Consolas" w:hAnsi="Consolas" w:cs="Consolas"/>
-          <w:sz w:val="18"/>
-          <w:szCs w:val="18"/>
-        </w:rPr>
-        <w:t>runAllManagedModulesForAllRequests</w:t>
-      </w:r>
-      <w:proofErr w:type="spellEnd"/>
-      <w:r>
-        <w:rPr>
-          <w:rFonts w:ascii="Consolas" w:hAnsi="Consolas" w:cs="Consolas"/>
-          <w:sz w:val="18"/>
-          <w:szCs w:val="18"/>
-        </w:rPr>
-        <w:t>="true" /&gt;</w:t>
-      </w:r>
-    </w:p>
-    <w:p>
-      <w:pPr>
-        <w:ind w:left="720"/>
-        <w:rPr>
-          <w:rFonts w:ascii="Consolas" w:hAnsi="Consolas" w:cs="Consolas"/>
-          <w:sz w:val="18"/>
-          <w:szCs w:val="18"/>
-        </w:rPr>
-      </w:pPr>
-      <w:r>
-        <w:rPr>
-          <w:rFonts w:ascii="Consolas" w:hAnsi="Consolas" w:cs="Consolas"/>
-          <w:sz w:val="18"/>
-          <w:szCs w:val="18"/>
-        </w:rPr>
-        <w:t xml:space="preserve">        &lt;</w:t>
-      </w:r>
-      <w:proofErr w:type="spellStart"/>
-      <w:r>
-        <w:rPr>
-          <w:rFonts w:ascii="Consolas" w:hAnsi="Consolas" w:cs="Consolas"/>
-          <w:sz w:val="18"/>
-          <w:szCs w:val="18"/>
-        </w:rPr>
-        <w:t>directoryBrowse</w:t>
-      </w:r>
-      <w:proofErr w:type="spellEnd"/>
-      <w:r>
-        <w:rPr>
-          <w:rFonts w:ascii="Consolas" w:hAnsi="Consolas" w:cs="Consolas"/>
-          <w:sz w:val="18"/>
-          <w:szCs w:val="18"/>
-        </w:rPr>
-        <w:t xml:space="preserve"> enabled="false" /&gt;</w:t>
-      </w:r>
-    </w:p>
-    <w:p>
-      <w:pPr>
-        <w:ind w:left="720"/>
-        <w:rPr>
-          <w:rFonts w:ascii="Consolas" w:hAnsi="Consolas" w:cs="Consolas"/>
-          <w:sz w:val="18"/>
-          <w:szCs w:val="18"/>
-        </w:rPr>
-      </w:pPr>
-      <w:r>
-        <w:rPr>
-          <w:rFonts w:ascii="Consolas" w:hAnsi="Consolas" w:cs="Consolas"/>
-          <w:sz w:val="18"/>
-          <w:szCs w:val="18"/>
-        </w:rPr>
-        <w:t xml:space="preserve">        &lt;</w:t>
-      </w:r>
-      <w:proofErr w:type="spellStart"/>
+        <w:t>webpages</w:t>
+      </w:r>
       <w:proofErr w:type="gramStart"/>
       <w:r>
-        <w:rPr>
-          <w:rFonts w:ascii="Consolas" w:hAnsi="Consolas" w:cs="Consolas"/>
-          <w:sz w:val="18"/>
-          <w:szCs w:val="18"/>
-        </w:rPr>
-        <w:t>defaultDocument</w:t>
+        <w:t>:Version</w:t>
       </w:r>
       <w:proofErr w:type="spellEnd"/>
       <w:proofErr w:type="gramEnd"/>
       <w:r>
-        <w:rPr>
-          <w:rFonts w:ascii="Consolas" w:hAnsi="Consolas" w:cs="Consolas"/>
-          <w:sz w:val="18"/>
-          <w:szCs w:val="18"/>
-        </w:rPr>
-        <w:t>&gt;</w:t>
-      </w:r>
-    </w:p>
-    <w:p>
-      <w:pPr>
-        <w:ind w:left="720"/>
-        <w:rPr>
-          <w:rFonts w:ascii="Consolas" w:hAnsi="Consolas" w:cs="Consolas"/>
-          <w:sz w:val="18"/>
-          <w:szCs w:val="18"/>
-        </w:rPr>
-      </w:pPr>
-      <w:r>
-        <w:rPr>
-          <w:rFonts w:ascii="Consolas" w:hAnsi="Consolas" w:cs="Consolas"/>
-          <w:sz w:val="18"/>
-          <w:szCs w:val="18"/>
-        </w:rPr>
-        <w:t xml:space="preserve">            &lt;</w:t>
-      </w:r>
-      <w:proofErr w:type="gramStart"/>
-      <w:r>
-        <w:rPr>
-          <w:rFonts w:ascii="Consolas" w:hAnsi="Consolas" w:cs="Consolas"/>
-          <w:sz w:val="18"/>
-          <w:szCs w:val="18"/>
-        </w:rPr>
-        <w:t>files</w:t>
-      </w:r>
-      <w:proofErr w:type="gramEnd"/>
-      <w:r>
-        <w:rPr>
-          <w:rFonts w:ascii="Consolas" w:hAnsi="Consolas" w:cs="Consolas"/>
-          <w:sz w:val="18"/>
-          <w:szCs w:val="18"/>
-        </w:rPr>
-        <w:t>&gt;</w:t>
-      </w:r>
-    </w:p>
-    <w:p>
-      <w:pPr>
-        <w:ind w:left="720"/>
-        <w:rPr>
-          <w:rFonts w:ascii="Consolas" w:hAnsi="Consolas" w:cs="Consolas"/>
-          <w:sz w:val="18"/>
-          <w:szCs w:val="18"/>
-        </w:rPr>
-      </w:pPr>
-      <w:r>
-        <w:rPr>
-          <w:rFonts w:ascii="Consolas" w:hAnsi="Consolas" w:cs="Consolas"/>
-          <w:sz w:val="18"/>
-          <w:szCs w:val="18"/>
-        </w:rPr>
-        <w:t xml:space="preserve">                &lt;clear /&gt;</w:t>
-      </w:r>
-    </w:p>
-    <w:p>
-      <w:pPr>
-        <w:ind w:left="720"/>
-        <w:rPr>
-          <w:rFonts w:ascii="Consolas" w:hAnsi="Consolas" w:cs="Consolas"/>
-          <w:sz w:val="18"/>
-          <w:szCs w:val="18"/>
-        </w:rPr>
-      </w:pPr>
-      <w:r>
-        <w:rPr>
-          <w:rFonts w:ascii="Consolas" w:hAnsi="Consolas" w:cs="Consolas"/>
-          <w:sz w:val="18"/>
-          <w:szCs w:val="18"/>
-        </w:rPr>
-        <w:t xml:space="preserve">                &lt;add value="default.aspx" /&gt;</w:t>
-      </w:r>
-    </w:p>
-    <w:p>
-      <w:pPr>
-        <w:ind w:left="720"/>
-        <w:rPr>
-          <w:rFonts w:ascii="Consolas" w:hAnsi="Consolas" w:cs="Consolas"/>
-          <w:sz w:val="18"/>
-          <w:szCs w:val="18"/>
-        </w:rPr>
-      </w:pPr>
-      <w:r>
-        <w:rPr>
-          <w:rFonts w:ascii="Consolas" w:hAnsi="Consolas" w:cs="Consolas"/>
-          <w:sz w:val="18"/>
-          <w:szCs w:val="18"/>
-        </w:rPr>
-        <w:t xml:space="preserve">                &lt;add value="index.aspx" /&gt;</w:t>
-      </w:r>
-    </w:p>
-    <w:p>
-      <w:pPr>
-        <w:ind w:left="720"/>
-        <w:rPr>
-          <w:rFonts w:ascii="Consolas" w:hAnsi="Consolas" w:cs="Consolas"/>
-          <w:sz w:val="18"/>
-          <w:szCs w:val="18"/>
-        </w:rPr>
-      </w:pPr>
-      <w:r>
-        <w:rPr>
-          <w:rFonts w:ascii="Consolas" w:hAnsi="Consolas" w:cs="Consolas"/>
-          <w:sz w:val="18"/>
-          <w:szCs w:val="18"/>
-        </w:rPr>
-        <w:t xml:space="preserve">                &lt;add value="Default.htm" /&gt;</w:t>
-      </w:r>
-    </w:p>
-    <w:p>
-      <w:pPr>
-        <w:ind w:left="720"/>
-        <w:rPr>
-          <w:rFonts w:ascii="Consolas" w:hAnsi="Consolas" w:cs="Consolas"/>
-          <w:sz w:val="18"/>
-          <w:szCs w:val="18"/>
-        </w:rPr>
-      </w:pPr>
-      <w:r>
-        <w:rPr>
-          <w:rFonts w:ascii="Consolas" w:hAnsi="Consolas" w:cs="Consolas"/>
-          <w:sz w:val="18"/>
-          <w:szCs w:val="18"/>
-        </w:rPr>
-        <w:t xml:space="preserve">                &lt;add value="index.htm" /&gt;</w:t>
-      </w:r>
-    </w:p>
-    <w:p>
-      <w:pPr>
-        <w:ind w:left="720"/>
-        <w:rPr>
-          <w:rFonts w:ascii="Consolas" w:hAnsi="Consolas" w:cs="Consolas"/>
-          <w:sz w:val="18"/>
-          <w:szCs w:val="18"/>
-        </w:rPr>
-      </w:pPr>
-      <w:r>
-        <w:rPr>
-          <w:rFonts w:ascii="Consolas" w:hAnsi="Consolas" w:cs="Consolas"/>
-          <w:sz w:val="18"/>
-          <w:szCs w:val="18"/>
-        </w:rPr>
-        <w:t xml:space="preserve">                &lt;add value="index.html" /&gt;</w:t>
-      </w:r>
-    </w:p>
-    <w:p>
-      <w:pPr>
-        <w:ind w:left="720"/>
-        <w:rPr>
-          <w:rFonts w:ascii="Consolas" w:hAnsi="Consolas" w:cs="Consolas"/>
-          <w:sz w:val="18"/>
-          <w:szCs w:val="18"/>
-        </w:rPr>
-      </w:pPr>
-      <w:r>
-        <w:rPr>
-          <w:rFonts w:ascii="Consolas" w:hAnsi="Consolas" w:cs="Consolas"/>
-          <w:sz w:val="18"/>
-          <w:szCs w:val="18"/>
-        </w:rPr>
-        <w:t xml:space="preserve">            &lt;/files&gt;</w:t>
-      </w:r>
-    </w:p>
-    <w:p>
-      <w:pPr>
-        <w:ind w:left="720"/>
-        <w:rPr>
-          <w:rFonts w:ascii="Consolas" w:hAnsi="Consolas" w:cs="Consolas"/>
-          <w:sz w:val="18"/>
-          <w:szCs w:val="18"/>
-        </w:rPr>
-      </w:pPr>
-      <w:r>
-        <w:rPr>
-          <w:rFonts w:ascii="Consolas" w:hAnsi="Consolas" w:cs="Consolas"/>
-          <w:sz w:val="18"/>
-          <w:szCs w:val="18"/>
-        </w:rPr>
-        <w:t xml:space="preserve">        &lt;/</w:t>
-      </w:r>
-      <w:proofErr w:type="spellStart"/>
-      <w:r>
-        <w:rPr>
-          <w:rFonts w:ascii="Consolas" w:hAnsi="Consolas" w:cs="Consolas"/>
-          <w:sz w:val="18"/>
-          <w:szCs w:val="18"/>
-        </w:rPr>
-        <w:t>defaultDocument</w:t>
-      </w:r>
-      <w:proofErr w:type="spellEnd"/>
-      <w:r>
-        <w:rPr>
-          <w:rFonts w:ascii="Consolas" w:hAnsi="Consolas" w:cs="Consolas"/>
-          <w:sz w:val="18"/>
-          <w:szCs w:val="18"/>
-        </w:rPr>
-        <w:t>&gt;</w:t>
-      </w:r>
-    </w:p>
-    <w:p>
-      <w:pPr>
-        <w:ind w:left="720"/>
-      </w:pPr>
-      <w:r>
-        <w:rPr>
-          <w:rFonts w:ascii="Consolas" w:hAnsi="Consolas" w:cs="Consolas"/>
-          <w:sz w:val="18"/>
-          <w:szCs w:val="18"/>
-        </w:rPr>
-        <w:t xml:space="preserve">  &lt;/</w:t>
-      </w:r>
-      <w:proofErr w:type="spellStart"/>
-      <w:r>
-        <w:rPr>
-          <w:rFonts w:ascii="Consolas" w:hAnsi="Consolas" w:cs="Consolas"/>
-          <w:sz w:val="18"/>
-          <w:szCs w:val="18"/>
-        </w:rPr>
-        <w:t>system.webServer</w:t>
-      </w:r>
-      <w:proofErr w:type="spellEnd"/>
-      <w:r>
-        <w:rPr>
-          <w:rFonts w:ascii="Consolas" w:hAnsi="Consolas" w:cs="Consolas"/>
-          <w:sz w:val="18"/>
-          <w:szCs w:val="18"/>
-        </w:rPr>
-        <w:t>&gt;</w:t>
+        <w:t>" value="1.0.0.7"/&gt;</w:t>
       </w:r>
     </w:p>
     <w:p/>
@@ -892,23 +889,7 @@
         <w:pStyle w:val="Heading2"/>
       </w:pPr>
       <w:r>
-        <w:lastRenderedPageBreak/>
-        <w:t>O</w:t>
-      </w:r>
-      <w:r>
-        <w:t xml:space="preserve">ther </w:t>
-      </w:r>
-      <w:r>
-        <w:t>S</w:t>
-      </w:r>
-      <w:r>
-        <w:t xml:space="preserve">ite </w:t>
-      </w:r>
-      <w:r>
-        <w:t>D</w:t>
-      </w:r>
-      <w:r>
-        <w:t>ependencies</w:t>
+        <w:t>Other Site Dependencies</w:t>
       </w:r>
     </w:p>
     <w:p>

</xml_diff>